<commit_message>
Add Stakeholder summary note
</commit_message>
<xml_diff>
--- a/VisionDocument.docx
+++ b/VisionDocument.docx
@@ -1,6 +1,6 @@
 
 <file path=word/document.xml><?xml version="1.0" encoding="utf-8"?>
-<w:document xmlns:wpc="http://schemas.microsoft.com/office/word/2010/wordprocessingCanvas" xmlns:mc="http://schemas.openxmlformats.org/markup-compatibility/2006" xmlns:o="urn:schemas-microsoft-com:office:office" xmlns:r="http://schemas.openxmlformats.org/officeDocument/2006/relationships" xmlns:m="http://schemas.openxmlformats.org/officeDocument/2006/math" xmlns:v="urn:schemas-microsoft-com:vml" xmlns:wp14="http://schemas.microsoft.com/office/word/2010/wordprocessingDrawing" xmlns:wp="http://schemas.openxmlformats.org/drawingml/2006/wordprocessingDrawing" xmlns:w10="urn:schemas-microsoft-com:office:word" xmlns:w="http://schemas.openxmlformats.org/wordprocessingml/2006/main" xmlns:w14="http://schemas.microsoft.com/office/word/2010/wordml" xmlns:w15="http://schemas.microsoft.com/office/word/2012/wordml" xmlns:wpg="http://schemas.microsoft.com/office/word/2010/wordprocessingGroup" xmlns:wpi="http://schemas.microsoft.com/office/word/2010/wordprocessingInk" xmlns:wne="http://schemas.microsoft.com/office/word/2006/wordml" xmlns:wps="http://schemas.microsoft.com/office/word/2010/wordprocessingShape" mc:Ignorable="w14 w15 wp14">
+<w:document xmlns:wpc="http://schemas.microsoft.com/office/word/2010/wordprocessingCanvas" xmlns:cx="http://schemas.microsoft.com/office/drawing/2014/chartex" xmlns:cx1="http://schemas.microsoft.com/office/drawing/2015/9/8/chartex" xmlns:cx2="http://schemas.microsoft.com/office/drawing/2015/10/21/chartex" xmlns:cx3="http://schemas.microsoft.com/office/drawing/2016/5/9/chartex" xmlns:cx4="http://schemas.microsoft.com/office/drawing/2016/5/10/chartex" xmlns:cx5="http://schemas.microsoft.com/office/drawing/2016/5/11/chartex" xmlns:cx6="http://schemas.microsoft.com/office/drawing/2016/5/12/chartex" xmlns:cx7="http://schemas.microsoft.com/office/drawing/2016/5/13/chartex" xmlns:cx8="http://schemas.microsoft.com/office/drawing/2016/5/14/chartex" xmlns:mc="http://schemas.openxmlformats.org/markup-compatibility/2006" xmlns:aink="http://schemas.microsoft.com/office/drawing/2016/ink" xmlns:am3d="http://schemas.microsoft.com/office/drawing/2017/model3d" xmlns:o="urn:schemas-microsoft-com:office:office" xmlns:r="http://schemas.openxmlformats.org/officeDocument/2006/relationships" xmlns:m="http://schemas.openxmlformats.org/officeDocument/2006/math" xmlns:v="urn:schemas-microsoft-com:vml" xmlns:wp14="http://schemas.microsoft.com/office/word/2010/wordprocessingDrawing" xmlns:wp="http://schemas.openxmlformats.org/drawingml/2006/wordprocessingDrawing" xmlns:w10="urn:schemas-microsoft-com:office:word" xmlns:w="http://schemas.openxmlformats.org/wordprocessingml/2006/main" xmlns:w14="http://schemas.microsoft.com/office/word/2010/wordml" xmlns:w15="http://schemas.microsoft.com/office/word/2012/wordml" xmlns:w16cid="http://schemas.microsoft.com/office/word/2016/wordml/cid" xmlns:w16se="http://schemas.microsoft.com/office/word/2015/wordml/symex" xmlns:wpg="http://schemas.microsoft.com/office/word/2010/wordprocessingGroup" xmlns:wpi="http://schemas.microsoft.com/office/word/2010/wordprocessingInk" xmlns:wne="http://schemas.microsoft.com/office/word/2006/wordml" xmlns:wps="http://schemas.microsoft.com/office/word/2010/wordprocessingShape" mc:Ignorable="w14 w15 w16se w16cid wp14">
   <w:body>
     <w:p>
       <w:pPr>
@@ -146,88 +146,232 @@
           <w:sz w:val="24"/>
           <w:szCs w:val="24"/>
         </w:rPr>
-        <w:t xml:space="preserve">Chinedu Urbanus Ugwu - </w:t>
-      </w:r>
-    </w:p>
-    <w:p>
-      <w:pPr>
-        <w:autoSpaceDE w:val="0"/>
-        <w:autoSpaceDN w:val="0"/>
-        <w:adjustRightInd w:val="0"/>
-        <w:spacing w:after="0" w:line="240" w:lineRule="auto"/>
-        <w:rPr>
-          <w:rFonts w:ascii="TimesNewRomanPS-BoldMT" w:cs="TimesNewRomanPS-BoldMT"/>
-          <w:bCs/>
-          <w:i/>
-          <w:color w:val="000000"/>
-          <w:sz w:val="24"/>
-          <w:szCs w:val="24"/>
-        </w:rPr>
-      </w:pPr>
-      <w:r>
-        <w:rPr>
-          <w:rFonts w:ascii="TimesNewRomanPS-BoldMT" w:cs="TimesNewRomanPS-BoldMT"/>
-          <w:bCs/>
-          <w:i/>
-          <w:color w:val="000000"/>
-          <w:sz w:val="24"/>
-          <w:szCs w:val="24"/>
-        </w:rPr>
-        <w:t>John Imhonikhe Lawal - 610098</w:t>
-      </w:r>
-    </w:p>
-    <w:p>
-      <w:pPr>
-        <w:autoSpaceDE w:val="0"/>
-        <w:autoSpaceDN w:val="0"/>
-        <w:adjustRightInd w:val="0"/>
-        <w:spacing w:after="0" w:line="240" w:lineRule="auto"/>
-        <w:rPr>
-          <w:rFonts w:ascii="TimesNewRomanPS-BoldMT" w:cs="TimesNewRomanPS-BoldMT"/>
-          <w:bCs/>
-          <w:i/>
-          <w:color w:val="000000"/>
-          <w:sz w:val="24"/>
-          <w:szCs w:val="24"/>
-        </w:rPr>
-      </w:pPr>
-      <w:r>
-        <w:rPr>
-          <w:rFonts w:ascii="TimesNewRomanPS-BoldMT" w:cs="TimesNewRomanPS-BoldMT"/>
-          <w:bCs/>
-          <w:i/>
-          <w:color w:val="000000"/>
-          <w:sz w:val="24"/>
-          <w:szCs w:val="24"/>
-        </w:rPr>
-        <w:t xml:space="preserve">Nhu Quy Nguyen - </w:t>
-      </w:r>
-    </w:p>
-    <w:p>
-      <w:pPr>
-        <w:autoSpaceDE w:val="0"/>
-        <w:autoSpaceDN w:val="0"/>
-        <w:adjustRightInd w:val="0"/>
-        <w:spacing w:after="0" w:line="240" w:lineRule="auto"/>
-        <w:rPr>
-          <w:rFonts w:ascii="TimesNewRomanPS-BoldMT" w:cs="TimesNewRomanPS-BoldMT"/>
-          <w:bCs/>
-          <w:i/>
-          <w:color w:val="000000"/>
-          <w:sz w:val="24"/>
-          <w:szCs w:val="24"/>
-        </w:rPr>
-      </w:pPr>
-      <w:r>
-        <w:rPr>
-          <w:rFonts w:ascii="TimesNewRomanPS-BoldMT" w:cs="TimesNewRomanPS-BoldMT"/>
-          <w:bCs/>
-          <w:i/>
-          <w:color w:val="000000"/>
-          <w:sz w:val="24"/>
-          <w:szCs w:val="24"/>
-        </w:rPr>
-        <w:t>Mohammed Seud - 109362</w:t>
+        <w:t xml:space="preserve">Chinedu </w:t>
+      </w:r>
+      <w:proofErr w:type="spellStart"/>
+      <w:r>
+        <w:rPr>
+          <w:rFonts w:ascii="TimesNewRomanPS-BoldMT" w:cs="TimesNewRomanPS-BoldMT"/>
+          <w:bCs/>
+          <w:i/>
+          <w:color w:val="000000"/>
+          <w:sz w:val="24"/>
+          <w:szCs w:val="24"/>
+        </w:rPr>
+        <w:t>Urbanus</w:t>
+      </w:r>
+      <w:proofErr w:type="spellEnd"/>
+      <w:r>
+        <w:rPr>
+          <w:rFonts w:ascii="TimesNewRomanPS-BoldMT" w:cs="TimesNewRomanPS-BoldMT"/>
+          <w:bCs/>
+          <w:i/>
+          <w:color w:val="000000"/>
+          <w:sz w:val="24"/>
+          <w:szCs w:val="24"/>
+        </w:rPr>
+        <w:t xml:space="preserve"> </w:t>
+      </w:r>
+      <w:proofErr w:type="spellStart"/>
+      <w:r>
+        <w:rPr>
+          <w:rFonts w:ascii="TimesNewRomanPS-BoldMT" w:cs="TimesNewRomanPS-BoldMT"/>
+          <w:bCs/>
+          <w:i/>
+          <w:color w:val="000000"/>
+          <w:sz w:val="24"/>
+          <w:szCs w:val="24"/>
+        </w:rPr>
+        <w:t>Ugwu</w:t>
+      </w:r>
+      <w:proofErr w:type="spellEnd"/>
+      <w:r>
+        <w:rPr>
+          <w:rFonts w:ascii="TimesNewRomanPS-BoldMT" w:cs="TimesNewRomanPS-BoldMT"/>
+          <w:bCs/>
+          <w:i/>
+          <w:color w:val="000000"/>
+          <w:sz w:val="24"/>
+          <w:szCs w:val="24"/>
+        </w:rPr>
+        <w:t xml:space="preserve"> - </w:t>
+      </w:r>
+    </w:p>
+    <w:p>
+      <w:pPr>
+        <w:autoSpaceDE w:val="0"/>
+        <w:autoSpaceDN w:val="0"/>
+        <w:adjustRightInd w:val="0"/>
+        <w:spacing w:after="0" w:line="240" w:lineRule="auto"/>
+        <w:rPr>
+          <w:rFonts w:ascii="TimesNewRomanPS-BoldMT" w:cs="TimesNewRomanPS-BoldMT"/>
+          <w:bCs/>
+          <w:i/>
+          <w:color w:val="000000"/>
+          <w:sz w:val="24"/>
+          <w:szCs w:val="24"/>
+        </w:rPr>
+      </w:pPr>
+      <w:r>
+        <w:rPr>
+          <w:rFonts w:ascii="TimesNewRomanPS-BoldMT" w:cs="TimesNewRomanPS-BoldMT"/>
+          <w:bCs/>
+          <w:i/>
+          <w:color w:val="000000"/>
+          <w:sz w:val="24"/>
+          <w:szCs w:val="24"/>
+        </w:rPr>
+        <w:t xml:space="preserve">John </w:t>
+      </w:r>
+      <w:proofErr w:type="spellStart"/>
+      <w:r>
+        <w:rPr>
+          <w:rFonts w:ascii="TimesNewRomanPS-BoldMT" w:cs="TimesNewRomanPS-BoldMT"/>
+          <w:bCs/>
+          <w:i/>
+          <w:color w:val="000000"/>
+          <w:sz w:val="24"/>
+          <w:szCs w:val="24"/>
+        </w:rPr>
+        <w:t>Imhonikhe</w:t>
+      </w:r>
+      <w:proofErr w:type="spellEnd"/>
+      <w:r>
+        <w:rPr>
+          <w:rFonts w:ascii="TimesNewRomanPS-BoldMT" w:cs="TimesNewRomanPS-BoldMT"/>
+          <w:bCs/>
+          <w:i/>
+          <w:color w:val="000000"/>
+          <w:sz w:val="24"/>
+          <w:szCs w:val="24"/>
+        </w:rPr>
+        <w:t xml:space="preserve"> Lawal - 610098</w:t>
+      </w:r>
+    </w:p>
+    <w:p>
+      <w:pPr>
+        <w:autoSpaceDE w:val="0"/>
+        <w:autoSpaceDN w:val="0"/>
+        <w:adjustRightInd w:val="0"/>
+        <w:spacing w:after="0" w:line="240" w:lineRule="auto"/>
+        <w:rPr>
+          <w:rFonts w:ascii="TimesNewRomanPS-BoldMT" w:cs="TimesNewRomanPS-BoldMT"/>
+          <w:bCs/>
+          <w:i/>
+          <w:color w:val="000000"/>
+          <w:sz w:val="24"/>
+          <w:szCs w:val="24"/>
+        </w:rPr>
+      </w:pPr>
+      <w:proofErr w:type="spellStart"/>
+      <w:r>
+        <w:rPr>
+          <w:rFonts w:ascii="TimesNewRomanPS-BoldMT" w:cs="TimesNewRomanPS-BoldMT"/>
+          <w:bCs/>
+          <w:i/>
+          <w:color w:val="000000"/>
+          <w:sz w:val="24"/>
+          <w:szCs w:val="24"/>
+        </w:rPr>
+        <w:t>Nhu</w:t>
+      </w:r>
+      <w:proofErr w:type="spellEnd"/>
+      <w:r>
+        <w:rPr>
+          <w:rFonts w:ascii="TimesNewRomanPS-BoldMT" w:cs="TimesNewRomanPS-BoldMT"/>
+          <w:bCs/>
+          <w:i/>
+          <w:color w:val="000000"/>
+          <w:sz w:val="24"/>
+          <w:szCs w:val="24"/>
+        </w:rPr>
+        <w:t xml:space="preserve"> </w:t>
+      </w:r>
+      <w:proofErr w:type="spellStart"/>
+      <w:r>
+        <w:rPr>
+          <w:rFonts w:ascii="TimesNewRomanPS-BoldMT" w:cs="TimesNewRomanPS-BoldMT"/>
+          <w:bCs/>
+          <w:i/>
+          <w:color w:val="000000"/>
+          <w:sz w:val="24"/>
+          <w:szCs w:val="24"/>
+        </w:rPr>
+        <w:t>Quy</w:t>
+      </w:r>
+      <w:proofErr w:type="spellEnd"/>
+      <w:r>
+        <w:rPr>
+          <w:rFonts w:ascii="TimesNewRomanPS-BoldMT" w:cs="TimesNewRomanPS-BoldMT"/>
+          <w:bCs/>
+          <w:i/>
+          <w:color w:val="000000"/>
+          <w:sz w:val="24"/>
+          <w:szCs w:val="24"/>
+        </w:rPr>
+        <w:t xml:space="preserve"> Nguyen - </w:t>
+      </w:r>
+      <w:r>
+        <w:rPr>
+          <w:rFonts w:ascii="TimesNewRomanPS-BoldMT" w:cs="TimesNewRomanPS-BoldMT"/>
+          <w:bCs/>
+          <w:i/>
+          <w:color w:val="000000"/>
+          <w:sz w:val="24"/>
+          <w:szCs w:val="24"/>
+        </w:rPr>
+        <w:t>986604</w:t>
+      </w:r>
+    </w:p>
+    <w:p>
+      <w:pPr>
+        <w:autoSpaceDE w:val="0"/>
+        <w:autoSpaceDN w:val="0"/>
+        <w:adjustRightInd w:val="0"/>
+        <w:spacing w:after="0" w:line="240" w:lineRule="auto"/>
+        <w:rPr>
+          <w:rFonts w:ascii="TimesNewRomanPS-BoldMT" w:cs="TimesNewRomanPS-BoldMT"/>
+          <w:bCs/>
+          <w:i/>
+          <w:color w:val="000000"/>
+          <w:sz w:val="24"/>
+          <w:szCs w:val="24"/>
+        </w:rPr>
+      </w:pPr>
+      <w:r>
+        <w:rPr>
+          <w:rFonts w:ascii="TimesNewRomanPS-BoldMT" w:cs="TimesNewRomanPS-BoldMT"/>
+          <w:bCs/>
+          <w:i/>
+          <w:color w:val="000000"/>
+          <w:sz w:val="24"/>
+          <w:szCs w:val="24"/>
+        </w:rPr>
+        <w:t xml:space="preserve">Mohammed </w:t>
+      </w:r>
+      <w:proofErr w:type="spellStart"/>
+      <w:r>
+        <w:rPr>
+          <w:rFonts w:ascii="TimesNewRomanPS-BoldMT" w:cs="TimesNewRomanPS-BoldMT"/>
+          <w:bCs/>
+          <w:i/>
+          <w:color w:val="000000"/>
+          <w:sz w:val="24"/>
+          <w:szCs w:val="24"/>
+        </w:rPr>
+        <w:t>Seud</w:t>
+      </w:r>
+      <w:proofErr w:type="spellEnd"/>
+      <w:r>
+        <w:rPr>
+          <w:rFonts w:ascii="TimesNewRomanPS-BoldMT" w:cs="TimesNewRomanPS-BoldMT"/>
+          <w:bCs/>
+          <w:i/>
+          <w:color w:val="000000"/>
+          <w:sz w:val="24"/>
+          <w:szCs w:val="24"/>
+        </w:rPr>
+        <w:t xml:space="preserve"> - 109362</w:t>
       </w:r>
     </w:p>
     <w:p>
@@ -312,8 +456,9 @@
           <w:sz w:val="24"/>
           <w:szCs w:val="24"/>
         </w:rPr>
-        <w:t xml:space="preserve"> Luns owns a beauty salon where he performs unisex hairstyles</w:t>
-      </w:r>
+        <w:t xml:space="preserve"> </w:t>
+      </w:r>
+      <w:proofErr w:type="spellStart"/>
       <w:r>
         <w:rPr>
           <w:rFonts w:ascii="TimesNewRomanPSMT" w:cs="TimesNewRomanPSMT"/>
@@ -321,6 +466,25 @@
           <w:sz w:val="24"/>
           <w:szCs w:val="24"/>
         </w:rPr>
+        <w:t>Luns</w:t>
+      </w:r>
+      <w:proofErr w:type="spellEnd"/>
+      <w:r>
+        <w:rPr>
+          <w:rFonts w:ascii="TimesNewRomanPSMT" w:cs="TimesNewRomanPSMT"/>
+          <w:color w:val="000000"/>
+          <w:sz w:val="24"/>
+          <w:szCs w:val="24"/>
+        </w:rPr>
+        <w:t xml:space="preserve"> owns a beauty salon where he performs unisex hairstyles</w:t>
+      </w:r>
+      <w:r>
+        <w:rPr>
+          <w:rFonts w:ascii="TimesNewRomanPSMT" w:cs="TimesNewRomanPSMT"/>
+          <w:color w:val="000000"/>
+          <w:sz w:val="24"/>
+          <w:szCs w:val="24"/>
+        </w:rPr>
         <w:t>. Initially, he used to get 5-10 customers every week that want to get their hair done.</w:t>
       </w:r>
       <w:r>
@@ -486,8 +650,9 @@
           <w:sz w:val="24"/>
           <w:szCs w:val="24"/>
         </w:rPr>
-        <w:t xml:space="preserve"> Luns customers will now be able to register with his business via the software and make reservations for hairstyling. They will be able to choose from available dates and times, as well as select the style they want from a variety of styles available.</w:t>
-      </w:r>
+        <w:t xml:space="preserve"> </w:t>
+      </w:r>
+      <w:proofErr w:type="spellStart"/>
       <w:r>
         <w:rPr>
           <w:rFonts w:ascii="TimesNewRomanPSMT" w:cs="TimesNewRomanPSMT"/>
@@ -495,6 +660,25 @@
           <w:sz w:val="24"/>
           <w:szCs w:val="24"/>
         </w:rPr>
+        <w:t>Luns</w:t>
+      </w:r>
+      <w:proofErr w:type="spellEnd"/>
+      <w:r>
+        <w:rPr>
+          <w:rFonts w:ascii="TimesNewRomanPSMT" w:cs="TimesNewRomanPSMT"/>
+          <w:color w:val="000000"/>
+          <w:sz w:val="24"/>
+          <w:szCs w:val="24"/>
+        </w:rPr>
+        <w:t xml:space="preserve"> customers will now be able to register with his business via the software and make reservations for hairstyling. They will be able to choose from available dates and times, as well as select the style they want from a variety of styles available.</w:t>
+      </w:r>
+      <w:r>
+        <w:rPr>
+          <w:rFonts w:ascii="TimesNewRomanPSMT" w:cs="TimesNewRomanPSMT"/>
+          <w:color w:val="000000"/>
+          <w:sz w:val="24"/>
+          <w:szCs w:val="24"/>
+        </w:rPr>
         <w:t xml:space="preserve"> They can also provide information on unique styles that they may want to get. </w:t>
       </w:r>
       <w:r>
@@ -621,7 +805,27 @@
           <w:sz w:val="24"/>
           <w:szCs w:val="24"/>
         </w:rPr>
-        <w:t xml:space="preserve"> Luns will also be able to view all reservations and allocations. He is responsible </w:t>
+        <w:t xml:space="preserve"> </w:t>
+      </w:r>
+      <w:proofErr w:type="spellStart"/>
+      <w:r>
+        <w:rPr>
+          <w:rFonts w:ascii="TimesNewRomanPSMT" w:cs="TimesNewRomanPSMT"/>
+          <w:color w:val="000000"/>
+          <w:sz w:val="24"/>
+          <w:szCs w:val="24"/>
+        </w:rPr>
+        <w:t>Luns</w:t>
+      </w:r>
+      <w:proofErr w:type="spellEnd"/>
+      <w:r>
+        <w:rPr>
+          <w:rFonts w:ascii="TimesNewRomanPSMT" w:cs="TimesNewRomanPSMT"/>
+          <w:color w:val="000000"/>
+          <w:sz w:val="24"/>
+          <w:szCs w:val="24"/>
+        </w:rPr>
+        <w:t xml:space="preserve"> will also be able to view all reservations and allocations. He is responsible </w:t>
       </w:r>
       <w:r>
         <w:rPr>
@@ -891,8 +1095,9 @@
                 <w:szCs w:val="20"/>
                 <w:lang w:bidi="he-IL"/>
               </w:rPr>
-              <w:t xml:space="preserve"> Lun</w:t>
-            </w:r>
+              <w:t xml:space="preserve"> </w:t>
+            </w:r>
+            <w:proofErr w:type="spellStart"/>
             <w:r>
               <w:rPr>
                 <w:rFonts w:ascii="TimesNewRomanPS-ItalicMT" w:cs="TimesNewRomanPS-ItalicMT"/>
@@ -902,7 +1107,30 @@
                 <w:szCs w:val="20"/>
                 <w:lang w:bidi="he-IL"/>
               </w:rPr>
-              <w:t>s, his staff</w:t>
+              <w:t>Lun</w:t>
+            </w:r>
+            <w:r>
+              <w:rPr>
+                <w:rFonts w:ascii="TimesNewRomanPS-ItalicMT" w:cs="TimesNewRomanPS-ItalicMT"/>
+                <w:i/>
+                <w:iCs/>
+                <w:sz w:val="20"/>
+                <w:szCs w:val="20"/>
+                <w:lang w:bidi="he-IL"/>
+              </w:rPr>
+              <w:t>s</w:t>
+            </w:r>
+            <w:proofErr w:type="spellEnd"/>
+            <w:r>
+              <w:rPr>
+                <w:rFonts w:ascii="TimesNewRomanPS-ItalicMT" w:cs="TimesNewRomanPS-ItalicMT"/>
+                <w:i/>
+                <w:iCs/>
+                <w:sz w:val="20"/>
+                <w:szCs w:val="20"/>
+                <w:lang w:bidi="he-IL"/>
+              </w:rPr>
+              <w:t>, his staff</w:t>
             </w:r>
             <w:r>
               <w:rPr>
@@ -1193,8 +1421,21 @@
                 <w:szCs w:val="20"/>
                 <w:lang w:bidi="he-IL"/>
               </w:rPr>
-              <w:t xml:space="preserve"> Luns</w:t>
-            </w:r>
+              <w:t xml:space="preserve"> </w:t>
+            </w:r>
+            <w:proofErr w:type="spellStart"/>
+            <w:r>
+              <w:rPr>
+                <w:rFonts w:ascii="TimesNewRomanPS-ItalicMT" w:cs="TimesNewRomanPS-ItalicMT"/>
+                <w:i/>
+                <w:iCs/>
+                <w:sz w:val="20"/>
+                <w:szCs w:val="20"/>
+                <w:lang w:bidi="he-IL"/>
+              </w:rPr>
+              <w:t>Luns</w:t>
+            </w:r>
+            <w:proofErr w:type="spellEnd"/>
             <w:r>
               <w:rPr>
                 <w:rFonts w:ascii="TimesNewRomanPS-ItalicMT" w:cs="TimesNewRomanPS-ItalicMT"/>
@@ -1326,6 +1567,7 @@
                 <w:szCs w:val="20"/>
               </w:rPr>
             </w:pPr>
+            <w:proofErr w:type="spellStart"/>
             <w:r>
               <w:rPr>
                 <w:rFonts w:ascii="TimesNewRomanPS-ItalicMT" w:cs="TimesNewRomanPS-ItalicMT"/>
@@ -1336,8 +1578,35 @@
                 <w:szCs w:val="20"/>
                 <w:lang w:bidi="he-IL"/>
               </w:rPr>
-              <w:t>Mr Luns</w:t>
-            </w:r>
+              <w:t>Mr</w:t>
+            </w:r>
+            <w:proofErr w:type="spellEnd"/>
+            <w:r>
+              <w:rPr>
+                <w:rFonts w:ascii="TimesNewRomanPS-ItalicMT" w:cs="TimesNewRomanPS-ItalicMT"/>
+                <w:i/>
+                <w:iCs/>
+                <w:color w:val="0000FF"/>
+                <w:sz w:val="20"/>
+                <w:szCs w:val="20"/>
+                <w:lang w:bidi="he-IL"/>
+              </w:rPr>
+              <w:t xml:space="preserve"> </w:t>
+            </w:r>
+            <w:proofErr w:type="spellStart"/>
+            <w:r>
+              <w:rPr>
+                <w:rFonts w:ascii="TimesNewRomanPS-ItalicMT" w:cs="TimesNewRomanPS-ItalicMT"/>
+                <w:i/>
+                <w:iCs/>
+                <w:color w:val="0000FF"/>
+                <w:sz w:val="20"/>
+                <w:szCs w:val="20"/>
+                <w:lang w:bidi="he-IL"/>
+              </w:rPr>
+              <w:t>Luns</w:t>
+            </w:r>
+            <w:proofErr w:type="spellEnd"/>
           </w:p>
         </w:tc>
       </w:tr>
@@ -1423,8 +1692,6 @@
               </w:rPr>
               <w:t>SALMANS</w:t>
             </w:r>
-            <w:bookmarkStart w:id="0" w:name="_GoBack"/>
-            <w:bookmarkEnd w:id="0"/>
           </w:p>
         </w:tc>
         <w:tc>
@@ -1828,7 +2095,7 @@
           <w:szCs w:val="20"/>
         </w:rPr>
         <w:drawing>
-          <wp:inline distT="0" distB="0" distL="0" distR="0">
+          <wp:inline distT="0" distB="0" distL="0" distR="0" wp14:anchorId="72B530F3" wp14:editId="2C23C08E">
             <wp:extent cx="5525171" cy="3265170"/>
             <wp:effectExtent l="19050" t="0" r="0" b="0"/>
             <wp:docPr id="1" name="Picture 1"/>
@@ -1874,6 +2141,556 @@
         </w:drawing>
       </w:r>
     </w:p>
+    <w:tbl>
+      <w:tblPr>
+        <w:tblStyle w:val="TableGrid"/>
+        <w:tblW w:w="0" w:type="auto"/>
+        <w:tblLook w:val="04A0" w:firstRow="1" w:lastRow="0" w:firstColumn="1" w:lastColumn="0" w:noHBand="0" w:noVBand="1"/>
+      </w:tblPr>
+      <w:tblGrid>
+        <w:gridCol w:w="3116"/>
+        <w:gridCol w:w="3117"/>
+        <w:gridCol w:w="3117"/>
+      </w:tblGrid>
+      <w:tr>
+        <w:tc>
+          <w:tcPr>
+            <w:tcW w:w="3116" w:type="dxa"/>
+          </w:tcPr>
+          <w:p>
+            <w:pPr>
+              <w:autoSpaceDE w:val="0"/>
+              <w:autoSpaceDN w:val="0"/>
+              <w:adjustRightInd w:val="0"/>
+              <w:jc w:val="center"/>
+              <w:rPr>
+                <w:rFonts w:ascii="TimesNewRomanPS-BoldMT" w:cs="TimesNewRomanPS-BoldMT"/>
+                <w:b/>
+                <w:bCs/>
+                <w:color w:val="000000"/>
+                <w:sz w:val="20"/>
+                <w:szCs w:val="20"/>
+              </w:rPr>
+            </w:pPr>
+            <w:r>
+              <w:rPr>
+                <w:rFonts w:ascii="TimesNewRomanPS-BoldMT" w:cs="TimesNewRomanPS-BoldMT"/>
+                <w:b/>
+                <w:bCs/>
+                <w:color w:val="000000"/>
+                <w:sz w:val="20"/>
+                <w:szCs w:val="20"/>
+              </w:rPr>
+              <w:t>Name</w:t>
+            </w:r>
+          </w:p>
+        </w:tc>
+        <w:tc>
+          <w:tcPr>
+            <w:tcW w:w="3117" w:type="dxa"/>
+          </w:tcPr>
+          <w:p>
+            <w:pPr>
+              <w:autoSpaceDE w:val="0"/>
+              <w:autoSpaceDN w:val="0"/>
+              <w:adjustRightInd w:val="0"/>
+              <w:jc w:val="center"/>
+              <w:rPr>
+                <w:rFonts w:ascii="TimesNewRomanPS-BoldMT" w:cs="TimesNewRomanPS-BoldMT"/>
+                <w:b/>
+                <w:bCs/>
+                <w:color w:val="000000"/>
+                <w:sz w:val="20"/>
+                <w:szCs w:val="20"/>
+              </w:rPr>
+            </w:pPr>
+            <w:r>
+              <w:rPr>
+                <w:rFonts w:ascii="TimesNewRomanPS-BoldMT" w:cs="TimesNewRomanPS-BoldMT"/>
+                <w:b/>
+                <w:bCs/>
+                <w:color w:val="000000"/>
+                <w:sz w:val="20"/>
+                <w:szCs w:val="20"/>
+              </w:rPr>
+              <w:t>Description</w:t>
+            </w:r>
+          </w:p>
+        </w:tc>
+        <w:tc>
+          <w:tcPr>
+            <w:tcW w:w="3117" w:type="dxa"/>
+          </w:tcPr>
+          <w:p>
+            <w:pPr>
+              <w:autoSpaceDE w:val="0"/>
+              <w:autoSpaceDN w:val="0"/>
+              <w:adjustRightInd w:val="0"/>
+              <w:jc w:val="center"/>
+              <w:rPr>
+                <w:rFonts w:ascii="TimesNewRomanPS-BoldMT" w:cs="TimesNewRomanPS-BoldMT"/>
+                <w:b/>
+                <w:bCs/>
+                <w:color w:val="000000"/>
+                <w:sz w:val="20"/>
+                <w:szCs w:val="20"/>
+              </w:rPr>
+            </w:pPr>
+            <w:r>
+              <w:rPr>
+                <w:rFonts w:ascii="TimesNewRomanPS-BoldMT" w:cs="TimesNewRomanPS-BoldMT"/>
+                <w:b/>
+                <w:bCs/>
+                <w:color w:val="000000"/>
+                <w:sz w:val="20"/>
+                <w:szCs w:val="20"/>
+              </w:rPr>
+              <w:t>Responsibilities</w:t>
+            </w:r>
+          </w:p>
+        </w:tc>
+      </w:tr>
+      <w:tr>
+        <w:tc>
+          <w:tcPr>
+            <w:tcW w:w="3116" w:type="dxa"/>
+          </w:tcPr>
+          <w:p>
+            <w:pPr>
+              <w:autoSpaceDE w:val="0"/>
+              <w:autoSpaceDN w:val="0"/>
+              <w:adjustRightInd w:val="0"/>
+              <w:rPr>
+                <w:rFonts w:ascii="TimesNewRomanPS-BoldMT" w:cs="TimesNewRomanPS-BoldMT"/>
+                <w:color w:val="000000"/>
+                <w:sz w:val="20"/>
+                <w:szCs w:val="20"/>
+              </w:rPr>
+            </w:pPr>
+            <w:r>
+              <w:rPr>
+                <w:rFonts w:ascii="TimesNewRomanPS-BoldMT" w:cs="TimesNewRomanPS-BoldMT"/>
+                <w:color w:val="000000"/>
+                <w:sz w:val="20"/>
+                <w:szCs w:val="20"/>
+              </w:rPr>
+              <w:t xml:space="preserve">Admin (Mr. </w:t>
+            </w:r>
+            <w:proofErr w:type="spellStart"/>
+            <w:r>
+              <w:rPr>
+                <w:rFonts w:ascii="TimesNewRomanPS-BoldMT" w:cs="TimesNewRomanPS-BoldMT"/>
+                <w:color w:val="000000"/>
+                <w:sz w:val="20"/>
+                <w:szCs w:val="20"/>
+              </w:rPr>
+              <w:t>Luns</w:t>
+            </w:r>
+            <w:proofErr w:type="spellEnd"/>
+            <w:r>
+              <w:rPr>
+                <w:rFonts w:ascii="TimesNewRomanPS-BoldMT" w:cs="TimesNewRomanPS-BoldMT"/>
+                <w:color w:val="000000"/>
+                <w:sz w:val="20"/>
+                <w:szCs w:val="20"/>
+              </w:rPr>
+              <w:t>)</w:t>
+            </w:r>
+          </w:p>
+        </w:tc>
+        <w:tc>
+          <w:tcPr>
+            <w:tcW w:w="3117" w:type="dxa"/>
+          </w:tcPr>
+          <w:p>
+            <w:pPr>
+              <w:autoSpaceDE w:val="0"/>
+              <w:autoSpaceDN w:val="0"/>
+              <w:adjustRightInd w:val="0"/>
+              <w:rPr>
+                <w:rFonts w:ascii="TimesNewRomanPS-BoldMT" w:cs="TimesNewRomanPS-BoldMT"/>
+                <w:color w:val="000000"/>
+                <w:sz w:val="20"/>
+                <w:szCs w:val="20"/>
+              </w:rPr>
+            </w:pPr>
+            <w:r>
+              <w:rPr>
+                <w:rFonts w:ascii="TimesNewRomanPS-BoldMT" w:cs="TimesNewRomanPS-BoldMT"/>
+                <w:color w:val="000000"/>
+                <w:sz w:val="20"/>
+                <w:szCs w:val="20"/>
+              </w:rPr>
+              <w:t>Admin add, edit, delete salon schedule. He also can manage income of the salon.</w:t>
+            </w:r>
+          </w:p>
+        </w:tc>
+        <w:tc>
+          <w:tcPr>
+            <w:tcW w:w="3117" w:type="dxa"/>
+          </w:tcPr>
+          <w:p>
+            <w:pPr>
+              <w:autoSpaceDE w:val="0"/>
+              <w:autoSpaceDN w:val="0"/>
+              <w:adjustRightInd w:val="0"/>
+              <w:rPr>
+                <w:rFonts w:ascii="TimesNewRomanPS-BoldMT" w:cs="TimesNewRomanPS-BoldMT"/>
+                <w:color w:val="000000"/>
+                <w:sz w:val="20"/>
+                <w:szCs w:val="20"/>
+              </w:rPr>
+            </w:pPr>
+            <w:r>
+              <w:rPr>
+                <w:rFonts w:ascii="TimesNewRomanPS-BoldMT" w:cs="TimesNewRomanPS-BoldMT"/>
+                <w:color w:val="000000"/>
+                <w:sz w:val="20"/>
+                <w:szCs w:val="20"/>
+              </w:rPr>
+              <w:t>Admin is responsible for setting up, insert initial data and managing system.</w:t>
+            </w:r>
+          </w:p>
+        </w:tc>
+      </w:tr>
+      <w:tr>
+        <w:tc>
+          <w:tcPr>
+            <w:tcW w:w="3116" w:type="dxa"/>
+          </w:tcPr>
+          <w:p>
+            <w:pPr>
+              <w:autoSpaceDE w:val="0"/>
+              <w:autoSpaceDN w:val="0"/>
+              <w:adjustRightInd w:val="0"/>
+              <w:rPr>
+                <w:rFonts w:ascii="TimesNewRomanPS-BoldMT" w:cs="TimesNewRomanPS-BoldMT"/>
+                <w:color w:val="000000"/>
+                <w:sz w:val="20"/>
+                <w:szCs w:val="20"/>
+              </w:rPr>
+            </w:pPr>
+            <w:proofErr w:type="spellStart"/>
+            <w:r>
+              <w:rPr>
+                <w:rFonts w:ascii="TimesNewRomanPS-BoldMT" w:cs="TimesNewRomanPS-BoldMT"/>
+                <w:color w:val="000000"/>
+                <w:sz w:val="20"/>
+                <w:szCs w:val="20"/>
+              </w:rPr>
+              <w:t>Luns</w:t>
+            </w:r>
+            <w:r>
+              <w:rPr>
+                <w:rFonts w:ascii="TimesNewRomanPS-BoldMT" w:cs="TimesNewRomanPS-BoldMT"/>
+                <w:color w:val="000000"/>
+                <w:sz w:val="20"/>
+                <w:szCs w:val="20"/>
+              </w:rPr>
+              <w:t>’</w:t>
+            </w:r>
+            <w:r>
+              <w:rPr>
+                <w:rFonts w:ascii="TimesNewRomanPS-BoldMT" w:cs="TimesNewRomanPS-BoldMT"/>
+                <w:color w:val="000000"/>
+                <w:sz w:val="20"/>
+                <w:szCs w:val="20"/>
+              </w:rPr>
+              <w:t>s</w:t>
+            </w:r>
+            <w:proofErr w:type="spellEnd"/>
+            <w:r>
+              <w:rPr>
+                <w:rFonts w:ascii="TimesNewRomanPS-BoldMT" w:cs="TimesNewRomanPS-BoldMT"/>
+                <w:color w:val="000000"/>
+                <w:sz w:val="20"/>
+                <w:szCs w:val="20"/>
+              </w:rPr>
+              <w:t xml:space="preserve"> customer</w:t>
+            </w:r>
+          </w:p>
+        </w:tc>
+        <w:tc>
+          <w:tcPr>
+            <w:tcW w:w="3117" w:type="dxa"/>
+          </w:tcPr>
+          <w:p>
+            <w:pPr>
+              <w:autoSpaceDE w:val="0"/>
+              <w:autoSpaceDN w:val="0"/>
+              <w:adjustRightInd w:val="0"/>
+              <w:rPr>
+                <w:rFonts w:ascii="TimesNewRomanPS-BoldMT" w:cs="TimesNewRomanPS-BoldMT"/>
+                <w:color w:val="000000"/>
+                <w:sz w:val="20"/>
+                <w:szCs w:val="20"/>
+              </w:rPr>
+            </w:pPr>
+            <w:r>
+              <w:rPr>
+                <w:rFonts w:ascii="TimesNewRomanPS-BoldMT" w:cs="TimesNewRomanPS-BoldMT"/>
+                <w:color w:val="000000"/>
+                <w:sz w:val="20"/>
+                <w:szCs w:val="20"/>
+              </w:rPr>
+              <w:t>Customers can see the schedule of the shop and then select the appropriate time. He/she also can change the schedule.</w:t>
+            </w:r>
+          </w:p>
+        </w:tc>
+        <w:tc>
+          <w:tcPr>
+            <w:tcW w:w="3117" w:type="dxa"/>
+          </w:tcPr>
+          <w:p>
+            <w:pPr>
+              <w:autoSpaceDE w:val="0"/>
+              <w:autoSpaceDN w:val="0"/>
+              <w:adjustRightInd w:val="0"/>
+              <w:rPr>
+                <w:rFonts w:ascii="TimesNewRomanPS-BoldMT" w:cs="TimesNewRomanPS-BoldMT"/>
+                <w:color w:val="000000"/>
+                <w:sz w:val="20"/>
+                <w:szCs w:val="20"/>
+              </w:rPr>
+            </w:pPr>
+            <w:r>
+              <w:rPr>
+                <w:rFonts w:ascii="TimesNewRomanPS-BoldMT" w:cs="TimesNewRomanPS-BoldMT"/>
+                <w:color w:val="000000"/>
+                <w:sz w:val="20"/>
+                <w:szCs w:val="20"/>
+              </w:rPr>
+              <w:t xml:space="preserve">Customers </w:t>
+            </w:r>
+            <w:r>
+              <w:rPr>
+                <w:rFonts w:ascii="TimesNewRomanPS-BoldMT" w:cs="TimesNewRomanPS-BoldMT"/>
+                <w:color w:val="000000"/>
+                <w:sz w:val="20"/>
+                <w:szCs w:val="20"/>
+              </w:rPr>
+              <w:t xml:space="preserve">just search and select appropriate time for him/her and then book that time with </w:t>
+            </w:r>
+            <w:proofErr w:type="spellStart"/>
+            <w:r>
+              <w:rPr>
+                <w:rFonts w:ascii="TimesNewRomanPS-BoldMT" w:cs="TimesNewRomanPS-BoldMT"/>
+                <w:color w:val="000000"/>
+                <w:sz w:val="20"/>
+                <w:szCs w:val="20"/>
+              </w:rPr>
+              <w:t>Luns</w:t>
+            </w:r>
+            <w:proofErr w:type="spellEnd"/>
+            <w:r>
+              <w:rPr>
+                <w:rFonts w:ascii="TimesNewRomanPS-BoldMT" w:cs="TimesNewRomanPS-BoldMT"/>
+                <w:color w:val="000000"/>
+                <w:sz w:val="20"/>
+                <w:szCs w:val="20"/>
+              </w:rPr>
+              <w:t>.</w:t>
+            </w:r>
+          </w:p>
+        </w:tc>
+      </w:tr>
+      <w:tr>
+        <w:tc>
+          <w:tcPr>
+            <w:tcW w:w="3116" w:type="dxa"/>
+          </w:tcPr>
+          <w:p>
+            <w:pPr>
+              <w:autoSpaceDE w:val="0"/>
+              <w:autoSpaceDN w:val="0"/>
+              <w:adjustRightInd w:val="0"/>
+              <w:rPr>
+                <w:rFonts w:ascii="TimesNewRomanPS-BoldMT" w:cs="TimesNewRomanPS-BoldMT"/>
+                <w:color w:val="000000"/>
+                <w:sz w:val="20"/>
+                <w:szCs w:val="20"/>
+              </w:rPr>
+            </w:pPr>
+            <w:r>
+              <w:rPr>
+                <w:rFonts w:ascii="TimesNewRomanPS-BoldMT" w:cs="TimesNewRomanPS-BoldMT"/>
+                <w:color w:val="000000"/>
+                <w:sz w:val="20"/>
+                <w:szCs w:val="20"/>
+              </w:rPr>
+              <w:lastRenderedPageBreak/>
+              <w:t>Developers</w:t>
+            </w:r>
+          </w:p>
+        </w:tc>
+        <w:tc>
+          <w:tcPr>
+            <w:tcW w:w="3117" w:type="dxa"/>
+          </w:tcPr>
+          <w:p>
+            <w:pPr>
+              <w:autoSpaceDE w:val="0"/>
+              <w:autoSpaceDN w:val="0"/>
+              <w:adjustRightInd w:val="0"/>
+              <w:rPr>
+                <w:rFonts w:ascii="TimesNewRomanPS-BoldMT" w:cs="TimesNewRomanPS-BoldMT"/>
+                <w:color w:val="000000"/>
+                <w:sz w:val="20"/>
+                <w:szCs w:val="20"/>
+              </w:rPr>
+            </w:pPr>
+            <w:r>
+              <w:rPr>
+                <w:rFonts w:ascii="TimesNewRomanPS-BoldMT" w:cs="TimesNewRomanPS-BoldMT"/>
+                <w:color w:val="000000"/>
+                <w:sz w:val="20"/>
+                <w:szCs w:val="20"/>
+              </w:rPr>
+              <w:t>Developers develop system on the basis of given document</w:t>
+            </w:r>
+          </w:p>
+        </w:tc>
+        <w:tc>
+          <w:tcPr>
+            <w:tcW w:w="3117" w:type="dxa"/>
+          </w:tcPr>
+          <w:p>
+            <w:pPr>
+              <w:autoSpaceDE w:val="0"/>
+              <w:autoSpaceDN w:val="0"/>
+              <w:adjustRightInd w:val="0"/>
+              <w:rPr>
+                <w:rFonts w:ascii="TimesNewRomanPS-BoldMT" w:cs="TimesNewRomanPS-BoldMT"/>
+                <w:color w:val="000000"/>
+                <w:sz w:val="20"/>
+                <w:szCs w:val="20"/>
+              </w:rPr>
+            </w:pPr>
+            <w:r>
+              <w:rPr>
+                <w:rFonts w:ascii="TimesNewRomanPS-BoldMT" w:cs="TimesNewRomanPS-BoldMT"/>
+                <w:color w:val="000000"/>
+                <w:sz w:val="20"/>
+                <w:szCs w:val="20"/>
+              </w:rPr>
+              <w:t>Developers are responsible for developing system features, fixing bug, and maintaining the system</w:t>
+            </w:r>
+            <w:r>
+              <w:rPr>
+                <w:rFonts w:ascii="TimesNewRomanPS-BoldMT" w:cs="TimesNewRomanPS-BoldMT"/>
+                <w:color w:val="000000"/>
+                <w:sz w:val="20"/>
+                <w:szCs w:val="20"/>
+              </w:rPr>
+              <w:t>’</w:t>
+            </w:r>
+            <w:r>
+              <w:rPr>
+                <w:rFonts w:ascii="TimesNewRomanPS-BoldMT" w:cs="TimesNewRomanPS-BoldMT"/>
+                <w:color w:val="000000"/>
+                <w:sz w:val="20"/>
+                <w:szCs w:val="20"/>
+              </w:rPr>
+              <w:t>s availability.</w:t>
+            </w:r>
+          </w:p>
+        </w:tc>
+      </w:tr>
+      <w:tr>
+        <w:tc>
+          <w:tcPr>
+            <w:tcW w:w="3116" w:type="dxa"/>
+          </w:tcPr>
+          <w:p>
+            <w:pPr>
+              <w:autoSpaceDE w:val="0"/>
+              <w:autoSpaceDN w:val="0"/>
+              <w:adjustRightInd w:val="0"/>
+              <w:rPr>
+                <w:rFonts w:ascii="TimesNewRomanPS-BoldMT" w:cs="TimesNewRomanPS-BoldMT"/>
+                <w:color w:val="000000"/>
+                <w:sz w:val="20"/>
+                <w:szCs w:val="20"/>
+              </w:rPr>
+            </w:pPr>
+            <w:r>
+              <w:rPr>
+                <w:rFonts w:ascii="TimesNewRomanPS-BoldMT" w:cs="TimesNewRomanPS-BoldMT"/>
+                <w:color w:val="000000"/>
+                <w:sz w:val="20"/>
+                <w:szCs w:val="20"/>
+              </w:rPr>
+              <w:t>Testers</w:t>
+            </w:r>
+          </w:p>
+        </w:tc>
+        <w:tc>
+          <w:tcPr>
+            <w:tcW w:w="3117" w:type="dxa"/>
+          </w:tcPr>
+          <w:p>
+            <w:pPr>
+              <w:autoSpaceDE w:val="0"/>
+              <w:autoSpaceDN w:val="0"/>
+              <w:adjustRightInd w:val="0"/>
+              <w:rPr>
+                <w:rFonts w:ascii="TimesNewRomanPS-BoldMT" w:cs="TimesNewRomanPS-BoldMT"/>
+                <w:color w:val="000000"/>
+                <w:sz w:val="20"/>
+                <w:szCs w:val="20"/>
+              </w:rPr>
+            </w:pPr>
+            <w:r>
+              <w:rPr>
+                <w:rFonts w:ascii="TimesNewRomanPS-BoldMT" w:cs="TimesNewRomanPS-BoldMT"/>
+                <w:color w:val="000000"/>
+                <w:sz w:val="20"/>
+                <w:szCs w:val="20"/>
+              </w:rPr>
+              <w:t>Testers use JUnit tool to test system or inte</w:t>
+            </w:r>
+            <w:r>
+              <w:rPr>
+                <w:rFonts w:ascii="TimesNewRomanPS-BoldMT" w:cs="TimesNewRomanPS-BoldMT"/>
+                <w:color w:val="000000"/>
+                <w:sz w:val="20"/>
+                <w:szCs w:val="20"/>
+              </w:rPr>
+              <w:t>gration test.</w:t>
+            </w:r>
+          </w:p>
+        </w:tc>
+        <w:tc>
+          <w:tcPr>
+            <w:tcW w:w="3117" w:type="dxa"/>
+          </w:tcPr>
+          <w:p>
+            <w:pPr>
+              <w:autoSpaceDE w:val="0"/>
+              <w:autoSpaceDN w:val="0"/>
+              <w:adjustRightInd w:val="0"/>
+              <w:rPr>
+                <w:rFonts w:ascii="TimesNewRomanPS-BoldMT" w:cs="TimesNewRomanPS-BoldMT"/>
+                <w:color w:val="000000"/>
+                <w:sz w:val="20"/>
+                <w:szCs w:val="20"/>
+              </w:rPr>
+            </w:pPr>
+            <w:r>
+              <w:rPr>
+                <w:rFonts w:ascii="TimesNewRomanPS-BoldMT" w:cs="TimesNewRomanPS-BoldMT"/>
+                <w:color w:val="000000"/>
+                <w:sz w:val="20"/>
+                <w:szCs w:val="20"/>
+              </w:rPr>
+              <w:t>Testers are responsible for integration testing.</w:t>
+            </w:r>
+            <w:bookmarkStart w:id="0" w:name="_GoBack"/>
+            <w:bookmarkEnd w:id="0"/>
+          </w:p>
+        </w:tc>
+      </w:tr>
+    </w:tbl>
     <w:p>
       <w:pPr>
         <w:autoSpaceDE w:val="0"/>
@@ -1905,7 +2722,13 @@
           <w:szCs w:val="20"/>
         </w:rPr>
       </w:pPr>
-      <w:r>
+    </w:p>
+    <w:p>
+      <w:pPr>
+        <w:autoSpaceDE w:val="0"/>
+        <w:autoSpaceDN w:val="0"/>
+        <w:adjustRightInd w:val="0"/>
+        <w:spacing w:after="0" w:line="240" w:lineRule="auto"/>
         <w:rPr>
           <w:rFonts w:ascii="TimesNewRomanPS-BoldMT" w:cs="TimesNewRomanPS-BoldMT"/>
           <w:b/>
@@ -1914,6 +2737,16 @@
           <w:sz w:val="20"/>
           <w:szCs w:val="20"/>
         </w:rPr>
+      </w:pPr>
+      <w:r>
+        <w:rPr>
+          <w:rFonts w:ascii="TimesNewRomanPS-BoldMT" w:cs="TimesNewRomanPS-BoldMT"/>
+          <w:b/>
+          <w:bCs/>
+          <w:color w:val="000000"/>
+          <w:sz w:val="20"/>
+          <w:szCs w:val="20"/>
+        </w:rPr>
         <w:t>3.2 User Environment</w:t>
       </w:r>
     </w:p>
@@ -1988,36 +2821,88 @@
           <w:szCs w:val="20"/>
           <w:lang w:bidi="he-IL"/>
         </w:rPr>
-        <w:t>Number of people involved in completing the task? Is this changing?</w:t>
-      </w:r>
-    </w:p>
-    <w:p>
-      <w:pPr>
-        <w:autoSpaceDE w:val="0"/>
-        <w:autoSpaceDN w:val="0"/>
-        <w:adjustRightInd w:val="0"/>
-        <w:spacing w:after="0" w:line="240" w:lineRule="auto"/>
-        <w:rPr>
-          <w:rFonts w:ascii="TimesNewRomanPS-ItalicMT" w:cs="TimesNewRomanPS-ItalicMT"/>
-          <w:i/>
-          <w:iCs/>
-          <w:color w:val="0000FF"/>
-          <w:sz w:val="20"/>
-          <w:szCs w:val="20"/>
-          <w:lang w:bidi="he-IL"/>
-        </w:rPr>
-      </w:pPr>
-      <w:r>
-        <w:rPr>
-          <w:rFonts w:ascii="TimesNewRomanPS-ItalicMT" w:cs="TimesNewRomanPS-ItalicMT"/>
-          <w:i/>
-          <w:iCs/>
-          <w:color w:val="0000FF"/>
-          <w:sz w:val="20"/>
-          <w:szCs w:val="20"/>
-          <w:lang w:bidi="he-IL"/>
-        </w:rPr>
-        <w:t>How long is a task cycle? Amount of time spent in each activity? Is this changing?</w:t>
+        <w:t xml:space="preserve">Number of people involved in completing the </w:t>
+      </w:r>
+      <w:proofErr w:type="gramStart"/>
+      <w:r>
+        <w:rPr>
+          <w:rFonts w:ascii="TimesNewRomanPS-ItalicMT" w:cs="TimesNewRomanPS-ItalicMT"/>
+          <w:i/>
+          <w:iCs/>
+          <w:color w:val="0000FF"/>
+          <w:sz w:val="20"/>
+          <w:szCs w:val="20"/>
+          <w:lang w:bidi="he-IL"/>
+        </w:rPr>
+        <w:t>task?</w:t>
+      </w:r>
+      <w:proofErr w:type="gramEnd"/>
+      <w:r>
+        <w:rPr>
+          <w:rFonts w:ascii="TimesNewRomanPS-ItalicMT" w:cs="TimesNewRomanPS-ItalicMT"/>
+          <w:i/>
+          <w:iCs/>
+          <w:color w:val="0000FF"/>
+          <w:sz w:val="20"/>
+          <w:szCs w:val="20"/>
+          <w:lang w:bidi="he-IL"/>
+        </w:rPr>
+        <w:t xml:space="preserve"> Is this changing?</w:t>
+      </w:r>
+    </w:p>
+    <w:p>
+      <w:pPr>
+        <w:autoSpaceDE w:val="0"/>
+        <w:autoSpaceDN w:val="0"/>
+        <w:adjustRightInd w:val="0"/>
+        <w:spacing w:after="0" w:line="240" w:lineRule="auto"/>
+        <w:rPr>
+          <w:rFonts w:ascii="TimesNewRomanPS-ItalicMT" w:cs="TimesNewRomanPS-ItalicMT"/>
+          <w:i/>
+          <w:iCs/>
+          <w:color w:val="0000FF"/>
+          <w:sz w:val="20"/>
+          <w:szCs w:val="20"/>
+          <w:lang w:bidi="he-IL"/>
+        </w:rPr>
+      </w:pPr>
+      <w:r>
+        <w:rPr>
+          <w:rFonts w:ascii="TimesNewRomanPS-ItalicMT" w:cs="TimesNewRomanPS-ItalicMT"/>
+          <w:i/>
+          <w:iCs/>
+          <w:color w:val="0000FF"/>
+          <w:sz w:val="20"/>
+          <w:szCs w:val="20"/>
+          <w:lang w:bidi="he-IL"/>
+        </w:rPr>
+        <w:t xml:space="preserve">How long is a task cycle? Amount of time spent in each </w:t>
+      </w:r>
+      <w:proofErr w:type="gramStart"/>
+      <w:r>
+        <w:rPr>
+          <w:rFonts w:ascii="TimesNewRomanPS-ItalicMT" w:cs="TimesNewRomanPS-ItalicMT"/>
+          <w:i/>
+          <w:iCs/>
+          <w:color w:val="0000FF"/>
+          <w:sz w:val="20"/>
+          <w:szCs w:val="20"/>
+          <w:lang w:bidi="he-IL"/>
+        </w:rPr>
+        <w:t>activity?</w:t>
+      </w:r>
+      <w:proofErr w:type="gramEnd"/>
+      <w:r>
+        <w:rPr>
+          <w:rFonts w:ascii="TimesNewRomanPS-ItalicMT" w:cs="TimesNewRomanPS-ItalicMT"/>
+          <w:i/>
+          <w:iCs/>
+          <w:color w:val="0000FF"/>
+          <w:sz w:val="20"/>
+          <w:szCs w:val="20"/>
+          <w:lang w:bidi="he-IL"/>
+        </w:rPr>
+        <w:t xml:space="preserve"> Is this changing?</w:t>
       </w:r>
     </w:p>
     <w:p>
@@ -2104,7 +2989,6 @@
           <w:szCs w:val="20"/>
           <w:lang w:bidi="he-IL"/>
         </w:rPr>
-        <w:lastRenderedPageBreak/>
         <w:t>What other applications are in use? Does your application need to integrate with them?</w:t>
       </w:r>
     </w:p>
@@ -2845,8 +3729,9 @@
           <w:sz w:val="20"/>
           <w:szCs w:val="20"/>
         </w:rPr>
+        <w:lastRenderedPageBreak/>
         <w:drawing>
-          <wp:inline distT="0" distB="0" distL="0" distR="0">
+          <wp:inline distT="0" distB="0" distL="0" distR="0" wp14:anchorId="729EDF2D" wp14:editId="53E4A826">
             <wp:extent cx="5943600" cy="2907429"/>
             <wp:effectExtent l="19050" t="0" r="0" b="0"/>
             <wp:docPr id="4" name="Picture 4"/>
@@ -2916,9 +3801,8 @@
           <w:sz w:val="20"/>
           <w:szCs w:val="20"/>
         </w:rPr>
-        <w:lastRenderedPageBreak/>
         <w:drawing>
-          <wp:inline distT="0" distB="0" distL="0" distR="0">
+          <wp:inline distT="0" distB="0" distL="0" distR="0" wp14:anchorId="06139BBD" wp14:editId="394A64A6">
             <wp:extent cx="5943600" cy="3612608"/>
             <wp:effectExtent l="19050" t="0" r="0" b="0"/>
             <wp:docPr id="7" name="Picture 7"/>
@@ -2989,7 +3873,7 @@
           <w:szCs w:val="20"/>
         </w:rPr>
         <w:drawing>
-          <wp:inline distT="0" distB="0" distL="0" distR="0">
+          <wp:inline distT="0" distB="0" distL="0" distR="0" wp14:anchorId="7603F69D" wp14:editId="1118DBBA">
             <wp:extent cx="5943600" cy="629473"/>
             <wp:effectExtent l="19050" t="0" r="0" b="0"/>
             <wp:docPr id="10" name="Picture 10"/>
@@ -3059,8 +3943,9 @@
           <w:sz w:val="20"/>
           <w:szCs w:val="20"/>
         </w:rPr>
+        <w:lastRenderedPageBreak/>
         <w:drawing>
-          <wp:inline distT="0" distB="0" distL="0" distR="0">
+          <wp:inline distT="0" distB="0" distL="0" distR="0" wp14:anchorId="01B21743" wp14:editId="28330AA8">
             <wp:extent cx="5943600" cy="3605240"/>
             <wp:effectExtent l="19050" t="0" r="0" b="0"/>
             <wp:docPr id="13" name="Picture 13"/>
@@ -3130,9 +4015,8 @@
           <w:sz w:val="20"/>
           <w:szCs w:val="20"/>
         </w:rPr>
-        <w:lastRenderedPageBreak/>
         <w:drawing>
-          <wp:inline distT="0" distB="0" distL="0" distR="0">
+          <wp:inline distT="0" distB="0" distL="0" distR="0" wp14:anchorId="492C940B" wp14:editId="4E383FA3">
             <wp:extent cx="5943600" cy="3659746"/>
             <wp:effectExtent l="19050" t="0" r="0" b="0"/>
             <wp:docPr id="16" name="Picture 16"/>
@@ -3202,8 +4086,9 @@
           <w:sz w:val="20"/>
           <w:szCs w:val="20"/>
         </w:rPr>
+        <w:lastRenderedPageBreak/>
         <w:drawing>
-          <wp:inline distT="0" distB="0" distL="0" distR="0">
+          <wp:inline distT="0" distB="0" distL="0" distR="0" wp14:anchorId="5EEE41A8" wp14:editId="7559A404">
             <wp:extent cx="5943600" cy="1345153"/>
             <wp:effectExtent l="19050" t="0" r="0" b="0"/>
             <wp:docPr id="19" name="Picture 19"/>
@@ -3274,7 +4159,7 @@
           <w:szCs w:val="20"/>
         </w:rPr>
         <w:drawing>
-          <wp:inline distT="0" distB="0" distL="0" distR="0">
+          <wp:inline distT="0" distB="0" distL="0" distR="0" wp14:anchorId="0AF6336E" wp14:editId="221FADBF">
             <wp:extent cx="5943600" cy="2337902"/>
             <wp:effectExtent l="19050" t="0" r="0" b="0"/>
             <wp:docPr id="22" name="Picture 22"/>
@@ -3344,9 +4229,8 @@
           <w:sz w:val="20"/>
           <w:szCs w:val="20"/>
         </w:rPr>
-        <w:lastRenderedPageBreak/>
         <w:drawing>
-          <wp:inline distT="0" distB="0" distL="0" distR="0">
+          <wp:inline distT="0" distB="0" distL="0" distR="0" wp14:anchorId="3459475D" wp14:editId="60137F7E">
             <wp:extent cx="5943600" cy="3058858"/>
             <wp:effectExtent l="19050" t="0" r="0" b="0"/>
             <wp:docPr id="25" name="Picture 25"/>
@@ -3416,8 +4300,9 @@
           <w:sz w:val="20"/>
           <w:szCs w:val="20"/>
         </w:rPr>
+        <w:lastRenderedPageBreak/>
         <w:drawing>
-          <wp:inline distT="0" distB="0" distL="0" distR="0">
+          <wp:inline distT="0" distB="0" distL="0" distR="0" wp14:anchorId="670EF444" wp14:editId="43BDB955">
             <wp:extent cx="5943600" cy="3352139"/>
             <wp:effectExtent l="19050" t="0" r="0" b="0"/>
             <wp:docPr id="28" name="Picture 28"/>
@@ -3487,9 +4372,8 @@
           <w:sz w:val="20"/>
           <w:szCs w:val="20"/>
         </w:rPr>
-        <w:lastRenderedPageBreak/>
         <w:drawing>
-          <wp:inline distT="0" distB="0" distL="0" distR="0">
+          <wp:inline distT="0" distB="0" distL="0" distR="0" wp14:anchorId="607BC98B" wp14:editId="07EFC745">
             <wp:extent cx="5943600" cy="2887936"/>
             <wp:effectExtent l="19050" t="0" r="0" b="0"/>
             <wp:docPr id="31" name="Picture 31"/>
@@ -3560,7 +4444,7 @@
           <w:szCs w:val="20"/>
         </w:rPr>
         <w:drawing>
-          <wp:inline distT="0" distB="0" distL="0" distR="0">
+          <wp:inline distT="0" distB="0" distL="0" distR="0" wp14:anchorId="14BC5984" wp14:editId="18C2E051">
             <wp:extent cx="5943600" cy="1427756"/>
             <wp:effectExtent l="19050" t="0" r="0" b="0"/>
             <wp:docPr id="34" name="Picture 34"/>
@@ -3729,6 +4613,7 @@
           <w:szCs w:val="20"/>
           <w:lang w:bidi="he-IL"/>
         </w:rPr>
+        <w:lastRenderedPageBreak/>
         <w:t>product, building a homegrown solution, or simply maintaining the status quo. List any known competitive</w:t>
       </w:r>
     </w:p>
@@ -4107,7 +4992,7 @@
 </file>
 
 <file path=word/styles.xml><?xml version="1.0" encoding="utf-8"?>
-<w:styles xmlns:mc="http://schemas.openxmlformats.org/markup-compatibility/2006" xmlns:r="http://schemas.openxmlformats.org/officeDocument/2006/relationships" xmlns:w="http://schemas.openxmlformats.org/wordprocessingml/2006/main" xmlns:w14="http://schemas.microsoft.com/office/word/2010/wordml" xmlns:w15="http://schemas.microsoft.com/office/word/2012/wordml" mc:Ignorable="w14 w15">
+<w:styles xmlns:mc="http://schemas.openxmlformats.org/markup-compatibility/2006" xmlns:r="http://schemas.openxmlformats.org/officeDocument/2006/relationships" xmlns:w="http://schemas.openxmlformats.org/wordprocessingml/2006/main" xmlns:w14="http://schemas.microsoft.com/office/word/2010/wordml" xmlns:w15="http://schemas.microsoft.com/office/word/2012/wordml" xmlns:w16cid="http://schemas.microsoft.com/office/word/2016/wordml/cid" xmlns:w16se="http://schemas.microsoft.com/office/word/2015/wordml/symex" mc:Ignorable="w14 w15 w16se w16cid">
   <w:docDefaults>
     <w:rPrDefault>
       <w:rPr>
@@ -4123,7 +5008,7 @@
       </w:pPr>
     </w:pPrDefault>
   </w:docDefaults>
-  <w:latentStyles w:defLockedState="0" w:defUIPriority="99" w:defSemiHidden="0" w:defUnhideWhenUsed="0" w:defQFormat="0" w:count="371">
+  <w:latentStyles w:defLockedState="0" w:defUIPriority="99" w:defSemiHidden="0" w:defUnhideWhenUsed="0" w:defQFormat="0" w:count="376">
     <w:lsdException w:name="Normal" w:uiPriority="0" w:qFormat="1"/>
     <w:lsdException w:name="heading 1" w:uiPriority="9" w:qFormat="1"/>
     <w:lsdException w:name="heading 2" w:semiHidden="1" w:uiPriority="9" w:unhideWhenUsed="1" w:qFormat="1"/>
@@ -4229,7 +5114,6 @@
     <w:lsdException w:name="HTML Sample" w:semiHidden="1" w:unhideWhenUsed="1"/>
     <w:lsdException w:name="HTML Typewriter" w:semiHidden="1" w:unhideWhenUsed="1"/>
     <w:lsdException w:name="HTML Variable" w:semiHidden="1" w:unhideWhenUsed="1"/>
-    <w:lsdException w:name="Normal Table" w:semiHidden="1" w:unhideWhenUsed="1"/>
     <w:lsdException w:name="annotation subject" w:semiHidden="1" w:unhideWhenUsed="1"/>
     <w:lsdException w:name="No List" w:semiHidden="1" w:unhideWhenUsed="1"/>
     <w:lsdException w:name="Outline List 1" w:semiHidden="1" w:unhideWhenUsed="1"/>
@@ -4272,11 +5156,8 @@
     <w:lsdException w:name="Table Contemporary" w:semiHidden="1" w:unhideWhenUsed="1"/>
     <w:lsdException w:name="Table Elegant" w:semiHidden="1" w:unhideWhenUsed="1"/>
     <w:lsdException w:name="Table Professional" w:semiHidden="1" w:unhideWhenUsed="1"/>
-    <w:lsdException w:name="Table Subtle 1" w:semiHidden="1" w:unhideWhenUsed="1"/>
     <w:lsdException w:name="Table Subtle 2" w:semiHidden="1" w:unhideWhenUsed="1"/>
     <w:lsdException w:name="Table Web 1" w:semiHidden="1" w:unhideWhenUsed="1"/>
-    <w:lsdException w:name="Table Web 2" w:semiHidden="1" w:unhideWhenUsed="1"/>
-    <w:lsdException w:name="Table Web 3" w:semiHidden="1" w:unhideWhenUsed="1"/>
     <w:lsdException w:name="Balloon Text" w:semiHidden="1" w:unhideWhenUsed="1"/>
     <w:lsdException w:name="Table Grid" w:uiPriority="59"/>
     <w:lsdException w:name="Table Theme" w:semiHidden="1" w:unhideWhenUsed="1"/>
@@ -4495,6 +5376,11 @@
     <w:lsdException w:name="List Table 5 Dark Accent 6" w:uiPriority="50"/>
     <w:lsdException w:name="List Table 6 Colorful Accent 6" w:uiPriority="51"/>
     <w:lsdException w:name="List Table 7 Colorful Accent 6" w:uiPriority="52"/>
+    <w:lsdException w:name="Mention" w:semiHidden="1" w:unhideWhenUsed="1"/>
+    <w:lsdException w:name="Smart Hyperlink" w:semiHidden="1" w:unhideWhenUsed="1"/>
+    <w:lsdException w:name="Hashtag" w:semiHidden="1" w:unhideWhenUsed="1"/>
+    <w:lsdException w:name="Unresolved Mention" w:semiHidden="1" w:unhideWhenUsed="1"/>
+    <w:lsdException w:name="Smart Link" w:semiHidden="1" w:unhideWhenUsed="1"/>
   </w:latentStyles>
   <w:style w:type="paragraph" w:default="1" w:styleId="Normal">
     <w:name w:val="Normal"/>

</xml_diff>

<commit_message>
Add user environment note
</commit_message>
<xml_diff>
--- a/VisionDocument.docx
+++ b/VisionDocument.docx
@@ -2084,62 +2084,6 @@
           <w:szCs w:val="20"/>
         </w:rPr>
       </w:pPr>
-      <w:r>
-        <w:rPr>
-          <w:rFonts w:ascii="TimesNewRomanPS-BoldMT" w:cs="TimesNewRomanPS-BoldMT"/>
-          <w:b/>
-          <w:bCs/>
-          <w:noProof/>
-          <w:color w:val="000000"/>
-          <w:sz w:val="20"/>
-          <w:szCs w:val="20"/>
-        </w:rPr>
-        <w:drawing>
-          <wp:inline distT="0" distB="0" distL="0" distR="0" wp14:anchorId="72B530F3" wp14:editId="2C23C08E">
-            <wp:extent cx="5525171" cy="3265170"/>
-            <wp:effectExtent l="19050" t="0" r="0" b="0"/>
-            <wp:docPr id="1" name="Picture 1"/>
-            <wp:cNvGraphicFramePr>
-              <a:graphicFrameLocks xmlns:a="http://schemas.openxmlformats.org/drawingml/2006/main" noChangeAspect="1"/>
-            </wp:cNvGraphicFramePr>
-            <a:graphic xmlns:a="http://schemas.openxmlformats.org/drawingml/2006/main">
-              <a:graphicData uri="http://schemas.openxmlformats.org/drawingml/2006/picture">
-                <pic:pic xmlns:pic="http://schemas.openxmlformats.org/drawingml/2006/picture">
-                  <pic:nvPicPr>
-                    <pic:cNvPr id="0" name="Picture 1"/>
-                    <pic:cNvPicPr>
-                      <a:picLocks noChangeAspect="1" noChangeArrowheads="1"/>
-                    </pic:cNvPicPr>
-                  </pic:nvPicPr>
-                  <pic:blipFill>
-                    <a:blip r:embed="rId4" cstate="print"/>
-                    <a:srcRect/>
-                    <a:stretch>
-                      <a:fillRect/>
-                    </a:stretch>
-                  </pic:blipFill>
-                  <pic:spPr bwMode="auto">
-                    <a:xfrm>
-                      <a:off x="0" y="0"/>
-                      <a:ext cx="5525171" cy="3265170"/>
-                    </a:xfrm>
-                    <a:prstGeom prst="rect">
-                      <a:avLst/>
-                    </a:prstGeom>
-                    <a:noFill/>
-                    <a:ln w="9525">
-                      <a:noFill/>
-                      <a:miter lim="800000"/>
-                      <a:headEnd/>
-                      <a:tailEnd/>
-                    </a:ln>
-                  </pic:spPr>
-                </pic:pic>
-              </a:graphicData>
-            </a:graphic>
-          </wp:inline>
-        </w:drawing>
-      </w:r>
     </w:p>
     <w:tbl>
       <w:tblPr>
@@ -2518,7 +2462,6 @@
                 <w:sz w:val="20"/>
                 <w:szCs w:val="20"/>
               </w:rPr>
-              <w:lastRenderedPageBreak/>
               <w:t>Developers</w:t>
             </w:r>
           </w:p>
@@ -2685,8 +2628,6 @@
               </w:rPr>
               <w:t>Testers are responsible for integration testing.</w:t>
             </w:r>
-            <w:bookmarkStart w:id="0" w:name="_GoBack"/>
-            <w:bookmarkEnd w:id="0"/>
           </w:p>
         </w:tc>
       </w:tr>
@@ -3074,6 +3015,78 @@
         <w:adjustRightInd w:val="0"/>
         <w:spacing w:after="0" w:line="240" w:lineRule="auto"/>
         <w:rPr>
+          <w:rFonts w:ascii="TimesNewRomanPS-ItalicMT" w:cs="TimesNewRomanPS-ItalicMT"/>
+          <w:i/>
+          <w:iCs/>
+          <w:color w:val="0000FF"/>
+          <w:sz w:val="20"/>
+          <w:szCs w:val="20"/>
+          <w:lang w:bidi="he-IL"/>
+        </w:rPr>
+      </w:pPr>
+      <w:r>
+        <w:rPr>
+          <w:rFonts w:ascii="TimesNewRomanPS-ItalicMT" w:cs="TimesNewRomanPS-ItalicMT"/>
+          <w:i/>
+          <w:iCs/>
+          <w:color w:val="0000FF"/>
+          <w:sz w:val="20"/>
+          <w:szCs w:val="20"/>
+          <w:lang w:bidi="he-IL"/>
+        </w:rPr>
+        <w:sym w:font="Wingdings" w:char="F0E0"/>
+      </w:r>
+      <w:r>
+        <w:rPr>
+          <w:rFonts w:ascii="TimesNewRomanPS-ItalicMT" w:cs="TimesNewRomanPS-ItalicMT"/>
+          <w:i/>
+          <w:iCs/>
+          <w:color w:val="0000FF"/>
+          <w:sz w:val="20"/>
+          <w:szCs w:val="20"/>
+          <w:lang w:bidi="he-IL"/>
+        </w:rPr>
+        <w:t xml:space="preserve"> </w:t>
+      </w:r>
+      <w:bookmarkStart w:id="0" w:name="_GoBack"/>
+      <w:bookmarkEnd w:id="0"/>
+      <w:r>
+        <w:rPr>
+          <w:rFonts w:ascii="TimesNewRomanPS-ItalicMT" w:cs="TimesNewRomanPS-ItalicMT"/>
+          <w:i/>
+          <w:iCs/>
+          <w:color w:val="0000FF"/>
+          <w:sz w:val="20"/>
+          <w:szCs w:val="20"/>
+          <w:lang w:bidi="he-IL"/>
+        </w:rPr>
+        <w:t>Currently, the application support for about 5-10 customers per week. This is web application based on RESTful service. The requirement rarely changed. In the future, maybe required upgrade with mobile application.</w:t>
+      </w:r>
+    </w:p>
+    <w:p>
+      <w:pPr>
+        <w:autoSpaceDE w:val="0"/>
+        <w:autoSpaceDN w:val="0"/>
+        <w:adjustRightInd w:val="0"/>
+        <w:spacing w:after="0" w:line="240" w:lineRule="auto"/>
+        <w:rPr>
+          <w:rFonts w:ascii="TimesNewRomanPS-ItalicMT" w:cs="TimesNewRomanPS-ItalicMT"/>
+          <w:i/>
+          <w:iCs/>
+          <w:color w:val="0000FF"/>
+          <w:sz w:val="20"/>
+          <w:szCs w:val="20"/>
+          <w:lang w:bidi="he-IL"/>
+        </w:rPr>
+      </w:pPr>
+    </w:p>
+    <w:p>
+      <w:pPr>
+        <w:autoSpaceDE w:val="0"/>
+        <w:autoSpaceDN w:val="0"/>
+        <w:adjustRightInd w:val="0"/>
+        <w:spacing w:after="0" w:line="240" w:lineRule="auto"/>
+        <w:rPr>
           <w:rFonts w:ascii="TimesNewRomanPS-BoldMT" w:cs="TimesNewRomanPS-BoldMT"/>
           <w:b/>
           <w:bCs/>
@@ -3729,7 +3742,6 @@
           <w:sz w:val="20"/>
           <w:szCs w:val="20"/>
         </w:rPr>
-        <w:lastRenderedPageBreak/>
         <w:drawing>
           <wp:inline distT="0" distB="0" distL="0" distR="0" wp14:anchorId="729EDF2D" wp14:editId="53E4A826">
             <wp:extent cx="5943600" cy="2907429"/>
@@ -3748,7 +3760,7 @@
                     </pic:cNvPicPr>
                   </pic:nvPicPr>
                   <pic:blipFill>
-                    <a:blip r:embed="rId5" cstate="print"/>
+                    <a:blip r:embed="rId4" cstate="print"/>
                     <a:srcRect/>
                     <a:stretch>
                       <a:fillRect/>
@@ -3801,6 +3813,7 @@
           <w:sz w:val="20"/>
           <w:szCs w:val="20"/>
         </w:rPr>
+        <w:lastRenderedPageBreak/>
         <w:drawing>
           <wp:inline distT="0" distB="0" distL="0" distR="0" wp14:anchorId="06139BBD" wp14:editId="394A64A6">
             <wp:extent cx="5943600" cy="3612608"/>
@@ -3819,7 +3832,7 @@
                     </pic:cNvPicPr>
                   </pic:nvPicPr>
                   <pic:blipFill>
-                    <a:blip r:embed="rId6" cstate="print"/>
+                    <a:blip r:embed="rId5" cstate="print"/>
                     <a:srcRect/>
                     <a:stretch>
                       <a:fillRect/>
@@ -3890,7 +3903,7 @@
                     </pic:cNvPicPr>
                   </pic:nvPicPr>
                   <pic:blipFill>
-                    <a:blip r:embed="rId7" cstate="print"/>
+                    <a:blip r:embed="rId6" cstate="print"/>
                     <a:srcRect/>
                     <a:stretch>
                       <a:fillRect/>
@@ -3943,7 +3956,6 @@
           <w:sz w:val="20"/>
           <w:szCs w:val="20"/>
         </w:rPr>
-        <w:lastRenderedPageBreak/>
         <w:drawing>
           <wp:inline distT="0" distB="0" distL="0" distR="0" wp14:anchorId="01B21743" wp14:editId="28330AA8">
             <wp:extent cx="5943600" cy="3605240"/>
@@ -3962,7 +3974,7 @@
                     </pic:cNvPicPr>
                   </pic:nvPicPr>
                   <pic:blipFill>
-                    <a:blip r:embed="rId8" cstate="print"/>
+                    <a:blip r:embed="rId7" cstate="print"/>
                     <a:srcRect/>
                     <a:stretch>
                       <a:fillRect/>
@@ -4015,6 +4027,7 @@
           <w:sz w:val="20"/>
           <w:szCs w:val="20"/>
         </w:rPr>
+        <w:lastRenderedPageBreak/>
         <w:drawing>
           <wp:inline distT="0" distB="0" distL="0" distR="0" wp14:anchorId="492C940B" wp14:editId="4E383FA3">
             <wp:extent cx="5943600" cy="3659746"/>
@@ -4033,7 +4046,7 @@
                     </pic:cNvPicPr>
                   </pic:nvPicPr>
                   <pic:blipFill>
-                    <a:blip r:embed="rId9" cstate="print"/>
+                    <a:blip r:embed="rId8" cstate="print"/>
                     <a:srcRect/>
                     <a:stretch>
                       <a:fillRect/>
@@ -4086,7 +4099,6 @@
           <w:sz w:val="20"/>
           <w:szCs w:val="20"/>
         </w:rPr>
-        <w:lastRenderedPageBreak/>
         <w:drawing>
           <wp:inline distT="0" distB="0" distL="0" distR="0" wp14:anchorId="5EEE41A8" wp14:editId="7559A404">
             <wp:extent cx="5943600" cy="1345153"/>
@@ -4105,7 +4117,7 @@
                     </pic:cNvPicPr>
                   </pic:nvPicPr>
                   <pic:blipFill>
-                    <a:blip r:embed="rId10" cstate="print"/>
+                    <a:blip r:embed="rId9" cstate="print"/>
                     <a:srcRect/>
                     <a:stretch>
                       <a:fillRect/>
@@ -4176,7 +4188,7 @@
                     </pic:cNvPicPr>
                   </pic:nvPicPr>
                   <pic:blipFill>
-                    <a:blip r:embed="rId11" cstate="print"/>
+                    <a:blip r:embed="rId10" cstate="print"/>
                     <a:srcRect/>
                     <a:stretch>
                       <a:fillRect/>
@@ -4229,6 +4241,7 @@
           <w:sz w:val="20"/>
           <w:szCs w:val="20"/>
         </w:rPr>
+        <w:lastRenderedPageBreak/>
         <w:drawing>
           <wp:inline distT="0" distB="0" distL="0" distR="0" wp14:anchorId="3459475D" wp14:editId="60137F7E">
             <wp:extent cx="5943600" cy="3058858"/>
@@ -4247,7 +4260,7 @@
                     </pic:cNvPicPr>
                   </pic:nvPicPr>
                   <pic:blipFill>
-                    <a:blip r:embed="rId12" cstate="print"/>
+                    <a:blip r:embed="rId11" cstate="print"/>
                     <a:srcRect/>
                     <a:stretch>
                       <a:fillRect/>
@@ -4300,7 +4313,6 @@
           <w:sz w:val="20"/>
           <w:szCs w:val="20"/>
         </w:rPr>
-        <w:lastRenderedPageBreak/>
         <w:drawing>
           <wp:inline distT="0" distB="0" distL="0" distR="0" wp14:anchorId="670EF444" wp14:editId="43BDB955">
             <wp:extent cx="5943600" cy="3352139"/>
@@ -4319,7 +4331,7 @@
                     </pic:cNvPicPr>
                   </pic:nvPicPr>
                   <pic:blipFill>
-                    <a:blip r:embed="rId13" cstate="print"/>
+                    <a:blip r:embed="rId12" cstate="print"/>
                     <a:srcRect/>
                     <a:stretch>
                       <a:fillRect/>
@@ -4372,6 +4384,7 @@
           <w:sz w:val="20"/>
           <w:szCs w:val="20"/>
         </w:rPr>
+        <w:lastRenderedPageBreak/>
         <w:drawing>
           <wp:inline distT="0" distB="0" distL="0" distR="0" wp14:anchorId="607BC98B" wp14:editId="07EFC745">
             <wp:extent cx="5943600" cy="2887936"/>
@@ -4390,7 +4403,7 @@
                     </pic:cNvPicPr>
                   </pic:nvPicPr>
                   <pic:blipFill>
-                    <a:blip r:embed="rId14" cstate="print"/>
+                    <a:blip r:embed="rId13" cstate="print"/>
                     <a:srcRect/>
                     <a:stretch>
                       <a:fillRect/>
@@ -4461,7 +4474,7 @@
                     </pic:cNvPicPr>
                   </pic:nvPicPr>
                   <pic:blipFill>
-                    <a:blip r:embed="rId15" cstate="print"/>
+                    <a:blip r:embed="rId14" cstate="print"/>
                     <a:srcRect/>
                     <a:stretch>
                       <a:fillRect/>
@@ -4613,7 +4626,6 @@
           <w:szCs w:val="20"/>
           <w:lang w:bidi="he-IL"/>
         </w:rPr>
-        <w:lastRenderedPageBreak/>
         <w:t>product, building a homegrown solution, or simply maintaining the status quo. List any known competitive</w:t>
       </w:r>
     </w:p>

</xml_diff>

<commit_message>
added my ID to vision document and corrected some gramatical errors
</commit_message>
<xml_diff>
--- a/VisionDocument.docx
+++ b/VisionDocument.docx
@@ -1,6 +1,6 @@
 
 <file path=word/document.xml><?xml version="1.0" encoding="utf-8"?>
-<w:document xmlns:wpc="http://schemas.microsoft.com/office/word/2010/wordprocessingCanvas" xmlns:mc="http://schemas.openxmlformats.org/markup-compatibility/2006" xmlns:o="urn:schemas-microsoft-com:office:office" xmlns:r="http://schemas.openxmlformats.org/officeDocument/2006/relationships" xmlns:m="http://schemas.openxmlformats.org/officeDocument/2006/math" xmlns:v="urn:schemas-microsoft-com:vml" xmlns:wp14="http://schemas.microsoft.com/office/word/2010/wordprocessingDrawing" xmlns:wp="http://schemas.openxmlformats.org/drawingml/2006/wordprocessingDrawing" xmlns:w10="urn:schemas-microsoft-com:office:word" xmlns:w="http://schemas.openxmlformats.org/wordprocessingml/2006/main" xmlns:w14="http://schemas.microsoft.com/office/word/2010/wordml" xmlns:w15="http://schemas.microsoft.com/office/word/2012/wordml" xmlns:wpg="http://schemas.microsoft.com/office/word/2010/wordprocessingGroup" xmlns:wpi="http://schemas.microsoft.com/office/word/2010/wordprocessingInk" xmlns:wne="http://schemas.microsoft.com/office/word/2006/wordml" xmlns:wps="http://schemas.microsoft.com/office/word/2010/wordprocessingShape" mc:Ignorable="w14 w15 wp14">
+<w:document xmlns:ve="http://schemas.openxmlformats.org/markup-compatibility/2006" xmlns:o="urn:schemas-microsoft-com:office:office" xmlns:r="http://schemas.openxmlformats.org/officeDocument/2006/relationships" xmlns:m="http://schemas.openxmlformats.org/officeDocument/2006/math" xmlns:v="urn:schemas-microsoft-com:vml" xmlns:wp="http://schemas.openxmlformats.org/drawingml/2006/wordprocessingDrawing" xmlns:w10="urn:schemas-microsoft-com:office:word" xmlns:w="http://schemas.openxmlformats.org/wordprocessingml/2006/main" xmlns:wne="http://schemas.microsoft.com/office/word/2006/wordml">
   <w:body>
     <w:p>
       <w:pPr>
@@ -148,6 +148,17 @@
         </w:rPr>
         <w:t xml:space="preserve">Chinedu Urbanus Ugwu - </w:t>
       </w:r>
+      <w:r>
+        <w:rPr>
+          <w:rFonts w:ascii="TimesNewRomanPS-BoldMT" w:cs="TimesNewRomanPS-BoldMT"/>
+          <w:bCs/>
+          <w:i/>
+          <w:color w:val="000000"/>
+          <w:sz w:val="24"/>
+          <w:szCs w:val="24"/>
+        </w:rPr>
+        <w:t>610119</w:t>
+      </w:r>
     </w:p>
     <w:p>
       <w:pPr>
@@ -321,7 +332,7 @@
           <w:sz w:val="24"/>
           <w:szCs w:val="24"/>
         </w:rPr>
-        <w:t>. Initially, he used to get 5-10 customers every week that want to get their hair done.</w:t>
+        <w:t>. Initially, he used to get 5-10 customers every week that want to get their hair</w:t>
       </w:r>
       <w:r>
         <w:rPr>
@@ -330,6 +341,24 @@
           <w:sz w:val="24"/>
           <w:szCs w:val="24"/>
         </w:rPr>
+        <w:t>s</w:t>
+      </w:r>
+      <w:r>
+        <w:rPr>
+          <w:rFonts w:ascii="TimesNewRomanPSMT" w:cs="TimesNewRomanPSMT"/>
+          <w:color w:val="000000"/>
+          <w:sz w:val="24"/>
+          <w:szCs w:val="24"/>
+        </w:rPr>
+        <w:t xml:space="preserve"> done.</w:t>
+      </w:r>
+      <w:r>
+        <w:rPr>
+          <w:rFonts w:ascii="TimesNewRomanPSMT" w:cs="TimesNewRomanPSMT"/>
+          <w:color w:val="000000"/>
+          <w:sz w:val="24"/>
+          <w:szCs w:val="24"/>
+        </w:rPr>
         <w:t xml:space="preserve">  </w:t>
       </w:r>
       <w:r>
@@ -393,7 +422,25 @@
           <w:sz w:val="24"/>
           <w:szCs w:val="24"/>
         </w:rPr>
-        <w:t>Also, due to the large number of customers, it is difficult for him to get customer feedback ensure that his employees are delivering satisfactory services.</w:t>
+        <w:t>Also, due to the large number of customers, it is difficult for him to get customer feedback</w:t>
+      </w:r>
+      <w:r>
+        <w:rPr>
+          <w:rFonts w:ascii="TimesNewRomanPSMT" w:cs="TimesNewRomanPSMT"/>
+          <w:color w:val="000000"/>
+          <w:sz w:val="24"/>
+          <w:szCs w:val="24"/>
+        </w:rPr>
+        <w:t xml:space="preserve"> to</w:t>
+      </w:r>
+      <w:r>
+        <w:rPr>
+          <w:rFonts w:ascii="TimesNewRomanPSMT" w:cs="TimesNewRomanPSMT"/>
+          <w:color w:val="000000"/>
+          <w:sz w:val="24"/>
+          <w:szCs w:val="24"/>
+        </w:rPr>
+        <w:t xml:space="preserve"> ensure that his employees are delivering satisfactory services.</w:t>
       </w:r>
     </w:p>
     <w:p>
@@ -721,7 +768,7 @@
       <w:tblPr>
         <w:tblStyle w:val="TableGrid"/>
         <w:tblW w:w="0" w:type="auto"/>
-        <w:tblLook w:val="04A0" w:firstRow="1" w:lastRow="0" w:firstColumn="1" w:lastColumn="0" w:noHBand="0" w:noVBand="1"/>
+        <w:tblLook w:val="04A0"/>
       </w:tblPr>
       <w:tblGrid>
         <w:gridCol w:w="4673"/>
@@ -1050,7 +1097,6 @@
                 <w:sz w:val="20"/>
                 <w:szCs w:val="20"/>
               </w:rPr>
-              <w:lastRenderedPageBreak/>
               <w:t>A</w:t>
             </w:r>
             <w:r>
@@ -1277,7 +1323,7 @@
       <w:tblPr>
         <w:tblStyle w:val="TableGrid"/>
         <w:tblW w:w="0" w:type="auto"/>
-        <w:tblLook w:val="04A0" w:firstRow="1" w:lastRow="0" w:firstColumn="1" w:lastColumn="0" w:noHBand="0" w:noVBand="1"/>
+        <w:tblLook w:val="04A0"/>
       </w:tblPr>
       <w:tblGrid>
         <w:gridCol w:w="4670"/>
@@ -2104,7 +2150,6 @@
           <w:szCs w:val="20"/>
           <w:lang w:bidi="he-IL"/>
         </w:rPr>
-        <w:lastRenderedPageBreak/>
         <w:t>What other applications are in use? Does your application need to integrate with them?</w:t>
       </w:r>
     </w:p>
@@ -2916,7 +2961,6 @@
           <w:sz w:val="20"/>
           <w:szCs w:val="20"/>
         </w:rPr>
-        <w:lastRenderedPageBreak/>
         <w:drawing>
           <wp:inline distT="0" distB="0" distL="0" distR="0">
             <wp:extent cx="5943600" cy="3612608"/>
@@ -3130,7 +3174,6 @@
           <w:sz w:val="20"/>
           <w:szCs w:val="20"/>
         </w:rPr>
-        <w:lastRenderedPageBreak/>
         <w:drawing>
           <wp:inline distT="0" distB="0" distL="0" distR="0">
             <wp:extent cx="5943600" cy="3659746"/>
@@ -3344,7 +3387,6 @@
           <w:sz w:val="20"/>
           <w:szCs w:val="20"/>
         </w:rPr>
-        <w:lastRenderedPageBreak/>
         <w:drawing>
           <wp:inline distT="0" distB="0" distL="0" distR="0">
             <wp:extent cx="5943600" cy="3058858"/>
@@ -3487,7 +3529,6 @@
           <w:sz w:val="20"/>
           <w:szCs w:val="20"/>
         </w:rPr>
-        <w:lastRenderedPageBreak/>
         <w:drawing>
           <wp:inline distT="0" distB="0" distL="0" distR="0">
             <wp:extent cx="5943600" cy="2887936"/>
@@ -4107,7 +4148,7 @@
 </file>
 
 <file path=word/styles.xml><?xml version="1.0" encoding="utf-8"?>
-<w:styles xmlns:mc="http://schemas.openxmlformats.org/markup-compatibility/2006" xmlns:r="http://schemas.openxmlformats.org/officeDocument/2006/relationships" xmlns:w="http://schemas.openxmlformats.org/wordprocessingml/2006/main" xmlns:w14="http://schemas.microsoft.com/office/word/2010/wordml" xmlns:w15="http://schemas.microsoft.com/office/word/2012/wordml" mc:Ignorable="w14 w15">
+<w:styles xmlns:r="http://schemas.openxmlformats.org/officeDocument/2006/relationships" xmlns:w="http://schemas.openxmlformats.org/wordprocessingml/2006/main">
   <w:docDefaults>
     <w:rPrDefault>
       <w:rPr>
@@ -4123,378 +4164,144 @@
       </w:pPr>
     </w:pPrDefault>
   </w:docDefaults>
-  <w:latentStyles w:defLockedState="0" w:defUIPriority="99" w:defSemiHidden="0" w:defUnhideWhenUsed="0" w:defQFormat="0" w:count="371">
-    <w:lsdException w:name="Normal" w:uiPriority="0" w:qFormat="1"/>
-    <w:lsdException w:name="heading 1" w:uiPriority="9" w:qFormat="1"/>
-    <w:lsdException w:name="heading 2" w:semiHidden="1" w:uiPriority="9" w:unhideWhenUsed="1" w:qFormat="1"/>
-    <w:lsdException w:name="heading 3" w:semiHidden="1" w:uiPriority="9" w:unhideWhenUsed="1" w:qFormat="1"/>
-    <w:lsdException w:name="heading 4" w:semiHidden="1" w:uiPriority="9" w:unhideWhenUsed="1" w:qFormat="1"/>
-    <w:lsdException w:name="heading 5" w:semiHidden="1" w:uiPriority="9" w:unhideWhenUsed="1" w:qFormat="1"/>
-    <w:lsdException w:name="heading 6" w:semiHidden="1" w:uiPriority="9" w:unhideWhenUsed="1" w:qFormat="1"/>
-    <w:lsdException w:name="heading 7" w:semiHidden="1" w:uiPriority="9" w:unhideWhenUsed="1" w:qFormat="1"/>
-    <w:lsdException w:name="heading 8" w:semiHidden="1" w:uiPriority="9" w:unhideWhenUsed="1" w:qFormat="1"/>
-    <w:lsdException w:name="heading 9" w:semiHidden="1" w:uiPriority="9" w:unhideWhenUsed="1" w:qFormat="1"/>
-    <w:lsdException w:name="index 1" w:semiHidden="1" w:unhideWhenUsed="1"/>
-    <w:lsdException w:name="index 2" w:semiHidden="1" w:unhideWhenUsed="1"/>
-    <w:lsdException w:name="index 3" w:semiHidden="1" w:unhideWhenUsed="1"/>
-    <w:lsdException w:name="index 4" w:semiHidden="1" w:unhideWhenUsed="1"/>
-    <w:lsdException w:name="index 5" w:semiHidden="1" w:unhideWhenUsed="1"/>
-    <w:lsdException w:name="index 6" w:semiHidden="1" w:unhideWhenUsed="1"/>
-    <w:lsdException w:name="index 7" w:semiHidden="1" w:unhideWhenUsed="1"/>
-    <w:lsdException w:name="index 8" w:semiHidden="1" w:unhideWhenUsed="1"/>
-    <w:lsdException w:name="index 9" w:semiHidden="1" w:unhideWhenUsed="1"/>
-    <w:lsdException w:name="toc 1" w:semiHidden="1" w:uiPriority="39" w:unhideWhenUsed="1"/>
-    <w:lsdException w:name="toc 2" w:semiHidden="1" w:uiPriority="39" w:unhideWhenUsed="1"/>
-    <w:lsdException w:name="toc 3" w:semiHidden="1" w:uiPriority="39" w:unhideWhenUsed="1"/>
-    <w:lsdException w:name="toc 4" w:semiHidden="1" w:uiPriority="39" w:unhideWhenUsed="1"/>
-    <w:lsdException w:name="toc 5" w:semiHidden="1" w:uiPriority="39" w:unhideWhenUsed="1"/>
-    <w:lsdException w:name="toc 6" w:semiHidden="1" w:uiPriority="39" w:unhideWhenUsed="1"/>
-    <w:lsdException w:name="toc 7" w:semiHidden="1" w:uiPriority="39" w:unhideWhenUsed="1"/>
-    <w:lsdException w:name="toc 8" w:semiHidden="1" w:uiPriority="39" w:unhideWhenUsed="1"/>
-    <w:lsdException w:name="toc 9" w:semiHidden="1" w:uiPriority="39" w:unhideWhenUsed="1"/>
-    <w:lsdException w:name="Normal Indent" w:semiHidden="1" w:unhideWhenUsed="1"/>
-    <w:lsdException w:name="footnote text" w:semiHidden="1" w:unhideWhenUsed="1"/>
-    <w:lsdException w:name="annotation text" w:semiHidden="1" w:unhideWhenUsed="1"/>
-    <w:lsdException w:name="header" w:semiHidden="1" w:unhideWhenUsed="1"/>
-    <w:lsdException w:name="footer" w:semiHidden="1" w:unhideWhenUsed="1"/>
-    <w:lsdException w:name="index heading" w:semiHidden="1" w:unhideWhenUsed="1"/>
-    <w:lsdException w:name="caption" w:semiHidden="1" w:uiPriority="35" w:unhideWhenUsed="1" w:qFormat="1"/>
-    <w:lsdException w:name="table of figures" w:semiHidden="1" w:unhideWhenUsed="1"/>
-    <w:lsdException w:name="envelope address" w:semiHidden="1" w:unhideWhenUsed="1"/>
-    <w:lsdException w:name="envelope return" w:semiHidden="1" w:unhideWhenUsed="1"/>
-    <w:lsdException w:name="footnote reference" w:semiHidden="1" w:unhideWhenUsed="1"/>
-    <w:lsdException w:name="annotation reference" w:semiHidden="1" w:unhideWhenUsed="1"/>
-    <w:lsdException w:name="line number" w:semiHidden="1" w:unhideWhenUsed="1"/>
-    <w:lsdException w:name="page number" w:semiHidden="1" w:unhideWhenUsed="1"/>
-    <w:lsdException w:name="endnote reference" w:semiHidden="1" w:unhideWhenUsed="1"/>
-    <w:lsdException w:name="endnote text" w:semiHidden="1" w:unhideWhenUsed="1"/>
-    <w:lsdException w:name="table of authorities" w:semiHidden="1" w:unhideWhenUsed="1"/>
-    <w:lsdException w:name="macro" w:semiHidden="1" w:unhideWhenUsed="1"/>
-    <w:lsdException w:name="toa heading" w:semiHidden="1" w:unhideWhenUsed="1"/>
-    <w:lsdException w:name="List" w:semiHidden="1" w:unhideWhenUsed="1"/>
-    <w:lsdException w:name="List Bullet" w:semiHidden="1" w:unhideWhenUsed="1"/>
-    <w:lsdException w:name="List Number" w:semiHidden="1" w:unhideWhenUsed="1"/>
-    <w:lsdException w:name="List 2" w:semiHidden="1" w:unhideWhenUsed="1"/>
-    <w:lsdException w:name="List 3" w:semiHidden="1" w:unhideWhenUsed="1"/>
-    <w:lsdException w:name="List 4" w:semiHidden="1" w:unhideWhenUsed="1"/>
-    <w:lsdException w:name="List 5" w:semiHidden="1" w:unhideWhenUsed="1"/>
-    <w:lsdException w:name="List Bullet 2" w:semiHidden="1" w:unhideWhenUsed="1"/>
-    <w:lsdException w:name="List Bullet 3" w:semiHidden="1" w:unhideWhenUsed="1"/>
-    <w:lsdException w:name="List Bullet 4" w:semiHidden="1" w:unhideWhenUsed="1"/>
-    <w:lsdException w:name="List Bullet 5" w:semiHidden="1" w:unhideWhenUsed="1"/>
-    <w:lsdException w:name="List Number 2" w:semiHidden="1" w:unhideWhenUsed="1"/>
-    <w:lsdException w:name="List Number 3" w:semiHidden="1" w:unhideWhenUsed="1"/>
-    <w:lsdException w:name="List Number 4" w:semiHidden="1" w:unhideWhenUsed="1"/>
-    <w:lsdException w:name="List Number 5" w:semiHidden="1" w:unhideWhenUsed="1"/>
-    <w:lsdException w:name="Title" w:uiPriority="10" w:qFormat="1"/>
-    <w:lsdException w:name="Closing" w:semiHidden="1" w:unhideWhenUsed="1"/>
-    <w:lsdException w:name="Signature" w:semiHidden="1" w:unhideWhenUsed="1"/>
-    <w:lsdException w:name="Default Paragraph Font" w:semiHidden="1" w:uiPriority="1" w:unhideWhenUsed="1"/>
-    <w:lsdException w:name="Body Text" w:semiHidden="1" w:unhideWhenUsed="1"/>
-    <w:lsdException w:name="Body Text Indent" w:semiHidden="1" w:unhideWhenUsed="1"/>
-    <w:lsdException w:name="List Continue" w:semiHidden="1" w:unhideWhenUsed="1"/>
-    <w:lsdException w:name="List Continue 2" w:semiHidden="1" w:unhideWhenUsed="1"/>
-    <w:lsdException w:name="List Continue 3" w:semiHidden="1" w:unhideWhenUsed="1"/>
-    <w:lsdException w:name="List Continue 4" w:semiHidden="1" w:unhideWhenUsed="1"/>
-    <w:lsdException w:name="List Continue 5" w:semiHidden="1" w:unhideWhenUsed="1"/>
-    <w:lsdException w:name="Message Header" w:semiHidden="1" w:unhideWhenUsed="1"/>
-    <w:lsdException w:name="Subtitle" w:uiPriority="11" w:qFormat="1"/>
-    <w:lsdException w:name="Salutation" w:semiHidden="1" w:unhideWhenUsed="1"/>
-    <w:lsdException w:name="Date" w:semiHidden="1" w:unhideWhenUsed="1"/>
-    <w:lsdException w:name="Body Text First Indent" w:semiHidden="1" w:unhideWhenUsed="1"/>
-    <w:lsdException w:name="Body Text First Indent 2" w:semiHidden="1" w:unhideWhenUsed="1"/>
-    <w:lsdException w:name="Note Heading" w:semiHidden="1" w:unhideWhenUsed="1"/>
-    <w:lsdException w:name="Body Text 2" w:semiHidden="1" w:unhideWhenUsed="1"/>
-    <w:lsdException w:name="Body Text 3" w:semiHidden="1" w:unhideWhenUsed="1"/>
-    <w:lsdException w:name="Body Text Indent 2" w:semiHidden="1" w:unhideWhenUsed="1"/>
-    <w:lsdException w:name="Body Text Indent 3" w:semiHidden="1" w:unhideWhenUsed="1"/>
-    <w:lsdException w:name="Block Text" w:semiHidden="1" w:unhideWhenUsed="1"/>
-    <w:lsdException w:name="Hyperlink" w:semiHidden="1" w:unhideWhenUsed="1"/>
-    <w:lsdException w:name="FollowedHyperlink" w:semiHidden="1" w:unhideWhenUsed="1"/>
-    <w:lsdException w:name="Strong" w:uiPriority="22" w:qFormat="1"/>
-    <w:lsdException w:name="Emphasis" w:uiPriority="20" w:qFormat="1"/>
-    <w:lsdException w:name="Document Map" w:semiHidden="1" w:unhideWhenUsed="1"/>
-    <w:lsdException w:name="Plain Text" w:semiHidden="1" w:unhideWhenUsed="1"/>
-    <w:lsdException w:name="E-mail Signature" w:semiHidden="1" w:unhideWhenUsed="1"/>
-    <w:lsdException w:name="HTML Top of Form" w:semiHidden="1" w:unhideWhenUsed="1"/>
-    <w:lsdException w:name="HTML Bottom of Form" w:semiHidden="1" w:unhideWhenUsed="1"/>
-    <w:lsdException w:name="Normal (Web)" w:semiHidden="1" w:unhideWhenUsed="1"/>
-    <w:lsdException w:name="HTML Acronym" w:semiHidden="1" w:unhideWhenUsed="1"/>
-    <w:lsdException w:name="HTML Address" w:semiHidden="1" w:unhideWhenUsed="1"/>
-    <w:lsdException w:name="HTML Cite" w:semiHidden="1" w:unhideWhenUsed="1"/>
-    <w:lsdException w:name="HTML Code" w:semiHidden="1" w:unhideWhenUsed="1"/>
-    <w:lsdException w:name="HTML Definition" w:semiHidden="1" w:unhideWhenUsed="1"/>
-    <w:lsdException w:name="HTML Keyboard" w:semiHidden="1" w:unhideWhenUsed="1"/>
-    <w:lsdException w:name="HTML Preformatted" w:semiHidden="1" w:unhideWhenUsed="1"/>
-    <w:lsdException w:name="HTML Sample" w:semiHidden="1" w:unhideWhenUsed="1"/>
-    <w:lsdException w:name="HTML Typewriter" w:semiHidden="1" w:unhideWhenUsed="1"/>
-    <w:lsdException w:name="HTML Variable" w:semiHidden="1" w:unhideWhenUsed="1"/>
-    <w:lsdException w:name="Normal Table" w:semiHidden="1" w:unhideWhenUsed="1"/>
-    <w:lsdException w:name="annotation subject" w:semiHidden="1" w:unhideWhenUsed="1"/>
-    <w:lsdException w:name="No List" w:semiHidden="1" w:unhideWhenUsed="1"/>
-    <w:lsdException w:name="Outline List 1" w:semiHidden="1" w:unhideWhenUsed="1"/>
-    <w:lsdException w:name="Outline List 2" w:semiHidden="1" w:unhideWhenUsed="1"/>
-    <w:lsdException w:name="Outline List 3" w:semiHidden="1" w:unhideWhenUsed="1"/>
-    <w:lsdException w:name="Table Simple 1" w:semiHidden="1" w:unhideWhenUsed="1"/>
-    <w:lsdException w:name="Table Simple 2" w:semiHidden="1" w:unhideWhenUsed="1"/>
-    <w:lsdException w:name="Table Simple 3" w:semiHidden="1" w:unhideWhenUsed="1"/>
-    <w:lsdException w:name="Table Classic 1" w:semiHidden="1" w:unhideWhenUsed="1"/>
-    <w:lsdException w:name="Table Classic 2" w:semiHidden="1" w:unhideWhenUsed="1"/>
-    <w:lsdException w:name="Table Classic 3" w:semiHidden="1" w:unhideWhenUsed="1"/>
-    <w:lsdException w:name="Table Classic 4" w:semiHidden="1" w:unhideWhenUsed="1"/>
-    <w:lsdException w:name="Table Colorful 1" w:semiHidden="1" w:unhideWhenUsed="1"/>
-    <w:lsdException w:name="Table Colorful 2" w:semiHidden="1" w:unhideWhenUsed="1"/>
-    <w:lsdException w:name="Table Colorful 3" w:semiHidden="1" w:unhideWhenUsed="1"/>
-    <w:lsdException w:name="Table Columns 1" w:semiHidden="1" w:unhideWhenUsed="1"/>
-    <w:lsdException w:name="Table Columns 2" w:semiHidden="1" w:unhideWhenUsed="1"/>
-    <w:lsdException w:name="Table Columns 3" w:semiHidden="1" w:unhideWhenUsed="1"/>
-    <w:lsdException w:name="Table Columns 4" w:semiHidden="1" w:unhideWhenUsed="1"/>
-    <w:lsdException w:name="Table Columns 5" w:semiHidden="1" w:unhideWhenUsed="1"/>
-    <w:lsdException w:name="Table Grid 1" w:semiHidden="1" w:unhideWhenUsed="1"/>
-    <w:lsdException w:name="Table Grid 2" w:semiHidden="1" w:unhideWhenUsed="1"/>
-    <w:lsdException w:name="Table Grid 3" w:semiHidden="1" w:unhideWhenUsed="1"/>
-    <w:lsdException w:name="Table Grid 4" w:semiHidden="1" w:unhideWhenUsed="1"/>
-    <w:lsdException w:name="Table Grid 5" w:semiHidden="1" w:unhideWhenUsed="1"/>
-    <w:lsdException w:name="Table Grid 6" w:semiHidden="1" w:unhideWhenUsed="1"/>
-    <w:lsdException w:name="Table Grid 7" w:semiHidden="1" w:unhideWhenUsed="1"/>
-    <w:lsdException w:name="Table Grid 8" w:semiHidden="1" w:unhideWhenUsed="1"/>
-    <w:lsdException w:name="Table List 1" w:semiHidden="1" w:unhideWhenUsed="1"/>
-    <w:lsdException w:name="Table List 2" w:semiHidden="1" w:unhideWhenUsed="1"/>
-    <w:lsdException w:name="Table List 3" w:semiHidden="1" w:unhideWhenUsed="1"/>
-    <w:lsdException w:name="Table List 4" w:semiHidden="1" w:unhideWhenUsed="1"/>
-    <w:lsdException w:name="Table List 5" w:semiHidden="1" w:unhideWhenUsed="1"/>
-    <w:lsdException w:name="Table List 6" w:semiHidden="1" w:unhideWhenUsed="1"/>
-    <w:lsdException w:name="Table List 7" w:semiHidden="1" w:unhideWhenUsed="1"/>
-    <w:lsdException w:name="Table List 8" w:semiHidden="1" w:unhideWhenUsed="1"/>
-    <w:lsdException w:name="Table 3D effects 1" w:semiHidden="1" w:unhideWhenUsed="1"/>
-    <w:lsdException w:name="Table 3D effects 2" w:semiHidden="1" w:unhideWhenUsed="1"/>
-    <w:lsdException w:name="Table 3D effects 3" w:semiHidden="1" w:unhideWhenUsed="1"/>
-    <w:lsdException w:name="Table Contemporary" w:semiHidden="1" w:unhideWhenUsed="1"/>
-    <w:lsdException w:name="Table Elegant" w:semiHidden="1" w:unhideWhenUsed="1"/>
-    <w:lsdException w:name="Table Professional" w:semiHidden="1" w:unhideWhenUsed="1"/>
-    <w:lsdException w:name="Table Subtle 1" w:semiHidden="1" w:unhideWhenUsed="1"/>
-    <w:lsdException w:name="Table Subtle 2" w:semiHidden="1" w:unhideWhenUsed="1"/>
-    <w:lsdException w:name="Table Web 1" w:semiHidden="1" w:unhideWhenUsed="1"/>
-    <w:lsdException w:name="Table Web 2" w:semiHidden="1" w:unhideWhenUsed="1"/>
-    <w:lsdException w:name="Table Web 3" w:semiHidden="1" w:unhideWhenUsed="1"/>
-    <w:lsdException w:name="Balloon Text" w:semiHidden="1" w:unhideWhenUsed="1"/>
-    <w:lsdException w:name="Table Grid" w:uiPriority="59"/>
-    <w:lsdException w:name="Table Theme" w:semiHidden="1" w:unhideWhenUsed="1"/>
-    <w:lsdException w:name="Placeholder Text" w:semiHidden="1"/>
-    <w:lsdException w:name="No Spacing" w:uiPriority="1" w:qFormat="1"/>
-    <w:lsdException w:name="Light Shading" w:uiPriority="60"/>
-    <w:lsdException w:name="Light List" w:uiPriority="61"/>
-    <w:lsdException w:name="Light Grid" w:uiPriority="62"/>
-    <w:lsdException w:name="Medium Shading 1" w:uiPriority="63"/>
-    <w:lsdException w:name="Medium Shading 2" w:uiPriority="64"/>
-    <w:lsdException w:name="Medium List 1" w:uiPriority="65"/>
-    <w:lsdException w:name="Medium List 2" w:uiPriority="66"/>
-    <w:lsdException w:name="Medium Grid 1" w:uiPriority="67"/>
-    <w:lsdException w:name="Medium Grid 2" w:uiPriority="68"/>
-    <w:lsdException w:name="Medium Grid 3" w:uiPriority="69"/>
-    <w:lsdException w:name="Dark List" w:uiPriority="70"/>
-    <w:lsdException w:name="Colorful Shading" w:uiPriority="71"/>
-    <w:lsdException w:name="Colorful List" w:uiPriority="72"/>
-    <w:lsdException w:name="Colorful Grid" w:uiPriority="73"/>
-    <w:lsdException w:name="Light Shading Accent 1" w:uiPriority="60"/>
-    <w:lsdException w:name="Light List Accent 1" w:uiPriority="61"/>
-    <w:lsdException w:name="Light Grid Accent 1" w:uiPriority="62"/>
-    <w:lsdException w:name="Medium Shading 1 Accent 1" w:uiPriority="63"/>
-    <w:lsdException w:name="Medium Shading 2 Accent 1" w:uiPriority="64"/>
-    <w:lsdException w:name="Medium List 1 Accent 1" w:uiPriority="65"/>
-    <w:lsdException w:name="Revision" w:semiHidden="1"/>
-    <w:lsdException w:name="List Paragraph" w:uiPriority="34" w:qFormat="1"/>
-    <w:lsdException w:name="Quote" w:uiPriority="29" w:qFormat="1"/>
-    <w:lsdException w:name="Intense Quote" w:uiPriority="30" w:qFormat="1"/>
-    <w:lsdException w:name="Medium List 2 Accent 1" w:uiPriority="66"/>
-    <w:lsdException w:name="Medium Grid 1 Accent 1" w:uiPriority="67"/>
-    <w:lsdException w:name="Medium Grid 2 Accent 1" w:uiPriority="68"/>
-    <w:lsdException w:name="Medium Grid 3 Accent 1" w:uiPriority="69"/>
-    <w:lsdException w:name="Dark List Accent 1" w:uiPriority="70"/>
-    <w:lsdException w:name="Colorful Shading Accent 1" w:uiPriority="71"/>
-    <w:lsdException w:name="Colorful List Accent 1" w:uiPriority="72"/>
-    <w:lsdException w:name="Colorful Grid Accent 1" w:uiPriority="73"/>
-    <w:lsdException w:name="Light Shading Accent 2" w:uiPriority="60"/>
-    <w:lsdException w:name="Light List Accent 2" w:uiPriority="61"/>
-    <w:lsdException w:name="Light Grid Accent 2" w:uiPriority="62"/>
-    <w:lsdException w:name="Medium Shading 1 Accent 2" w:uiPriority="63"/>
-    <w:lsdException w:name="Medium Shading 2 Accent 2" w:uiPriority="64"/>
-    <w:lsdException w:name="Medium List 1 Accent 2" w:uiPriority="65"/>
-    <w:lsdException w:name="Medium List 2 Accent 2" w:uiPriority="66"/>
-    <w:lsdException w:name="Medium Grid 1 Accent 2" w:uiPriority="67"/>
-    <w:lsdException w:name="Medium Grid 2 Accent 2" w:uiPriority="68"/>
-    <w:lsdException w:name="Medium Grid 3 Accent 2" w:uiPriority="69"/>
-    <w:lsdException w:name="Dark List Accent 2" w:uiPriority="70"/>
-    <w:lsdException w:name="Colorful Shading Accent 2" w:uiPriority="71"/>
-    <w:lsdException w:name="Colorful List Accent 2" w:uiPriority="72"/>
-    <w:lsdException w:name="Colorful Grid Accent 2" w:uiPriority="73"/>
-    <w:lsdException w:name="Light Shading Accent 3" w:uiPriority="60"/>
-    <w:lsdException w:name="Light List Accent 3" w:uiPriority="61"/>
-    <w:lsdException w:name="Light Grid Accent 3" w:uiPriority="62"/>
-    <w:lsdException w:name="Medium Shading 1 Accent 3" w:uiPriority="63"/>
-    <w:lsdException w:name="Medium Shading 2 Accent 3" w:uiPriority="64"/>
-    <w:lsdException w:name="Medium List 1 Accent 3" w:uiPriority="65"/>
-    <w:lsdException w:name="Medium List 2 Accent 3" w:uiPriority="66"/>
-    <w:lsdException w:name="Medium Grid 1 Accent 3" w:uiPriority="67"/>
-    <w:lsdException w:name="Medium Grid 2 Accent 3" w:uiPriority="68"/>
-    <w:lsdException w:name="Medium Grid 3 Accent 3" w:uiPriority="69"/>
-    <w:lsdException w:name="Dark List Accent 3" w:uiPriority="70"/>
-    <w:lsdException w:name="Colorful Shading Accent 3" w:uiPriority="71"/>
-    <w:lsdException w:name="Colorful List Accent 3" w:uiPriority="72"/>
-    <w:lsdException w:name="Colorful Grid Accent 3" w:uiPriority="73"/>
-    <w:lsdException w:name="Light Shading Accent 4" w:uiPriority="60"/>
-    <w:lsdException w:name="Light List Accent 4" w:uiPriority="61"/>
-    <w:lsdException w:name="Light Grid Accent 4" w:uiPriority="62"/>
-    <w:lsdException w:name="Medium Shading 1 Accent 4" w:uiPriority="63"/>
-    <w:lsdException w:name="Medium Shading 2 Accent 4" w:uiPriority="64"/>
-    <w:lsdException w:name="Medium List 1 Accent 4" w:uiPriority="65"/>
-    <w:lsdException w:name="Medium List 2 Accent 4" w:uiPriority="66"/>
-    <w:lsdException w:name="Medium Grid 1 Accent 4" w:uiPriority="67"/>
-    <w:lsdException w:name="Medium Grid 2 Accent 4" w:uiPriority="68"/>
-    <w:lsdException w:name="Medium Grid 3 Accent 4" w:uiPriority="69"/>
-    <w:lsdException w:name="Dark List Accent 4" w:uiPriority="70"/>
-    <w:lsdException w:name="Colorful Shading Accent 4" w:uiPriority="71"/>
-    <w:lsdException w:name="Colorful List Accent 4" w:uiPriority="72"/>
-    <w:lsdException w:name="Colorful Grid Accent 4" w:uiPriority="73"/>
-    <w:lsdException w:name="Light Shading Accent 5" w:uiPriority="60"/>
-    <w:lsdException w:name="Light List Accent 5" w:uiPriority="61"/>
-    <w:lsdException w:name="Light Grid Accent 5" w:uiPriority="62"/>
-    <w:lsdException w:name="Medium Shading 1 Accent 5" w:uiPriority="63"/>
-    <w:lsdException w:name="Medium Shading 2 Accent 5" w:uiPriority="64"/>
-    <w:lsdException w:name="Medium List 1 Accent 5" w:uiPriority="65"/>
-    <w:lsdException w:name="Medium List 2 Accent 5" w:uiPriority="66"/>
-    <w:lsdException w:name="Medium Grid 1 Accent 5" w:uiPriority="67"/>
-    <w:lsdException w:name="Medium Grid 2 Accent 5" w:uiPriority="68"/>
-    <w:lsdException w:name="Medium Grid 3 Accent 5" w:uiPriority="69"/>
-    <w:lsdException w:name="Dark List Accent 5" w:uiPriority="70"/>
-    <w:lsdException w:name="Colorful Shading Accent 5" w:uiPriority="71"/>
-    <w:lsdException w:name="Colorful List Accent 5" w:uiPriority="72"/>
-    <w:lsdException w:name="Colorful Grid Accent 5" w:uiPriority="73"/>
-    <w:lsdException w:name="Light Shading Accent 6" w:uiPriority="60"/>
-    <w:lsdException w:name="Light List Accent 6" w:uiPriority="61"/>
-    <w:lsdException w:name="Light Grid Accent 6" w:uiPriority="62"/>
-    <w:lsdException w:name="Medium Shading 1 Accent 6" w:uiPriority="63"/>
-    <w:lsdException w:name="Medium Shading 2 Accent 6" w:uiPriority="64"/>
-    <w:lsdException w:name="Medium List 1 Accent 6" w:uiPriority="65"/>
-    <w:lsdException w:name="Medium List 2 Accent 6" w:uiPriority="66"/>
-    <w:lsdException w:name="Medium Grid 1 Accent 6" w:uiPriority="67"/>
-    <w:lsdException w:name="Medium Grid 2 Accent 6" w:uiPriority="68"/>
-    <w:lsdException w:name="Medium Grid 3 Accent 6" w:uiPriority="69"/>
-    <w:lsdException w:name="Dark List Accent 6" w:uiPriority="70"/>
-    <w:lsdException w:name="Colorful Shading Accent 6" w:uiPriority="71"/>
-    <w:lsdException w:name="Colorful List Accent 6" w:uiPriority="72"/>
-    <w:lsdException w:name="Colorful Grid Accent 6" w:uiPriority="73"/>
-    <w:lsdException w:name="Subtle Emphasis" w:uiPriority="19" w:qFormat="1"/>
-    <w:lsdException w:name="Intense Emphasis" w:uiPriority="21" w:qFormat="1"/>
-    <w:lsdException w:name="Subtle Reference" w:uiPriority="31" w:qFormat="1"/>
-    <w:lsdException w:name="Intense Reference" w:uiPriority="32" w:qFormat="1"/>
-    <w:lsdException w:name="Book Title" w:uiPriority="33" w:qFormat="1"/>
-    <w:lsdException w:name="Bibliography" w:semiHidden="1" w:uiPriority="37" w:unhideWhenUsed="1"/>
-    <w:lsdException w:name="TOC Heading" w:semiHidden="1" w:uiPriority="39" w:unhideWhenUsed="1" w:qFormat="1"/>
-    <w:lsdException w:name="Plain Table 1" w:uiPriority="41"/>
-    <w:lsdException w:name="Plain Table 2" w:uiPriority="42"/>
-    <w:lsdException w:name="Plain Table 3" w:uiPriority="43"/>
-    <w:lsdException w:name="Plain Table 4" w:uiPriority="44"/>
-    <w:lsdException w:name="Plain Table 5" w:uiPriority="45"/>
-    <w:lsdException w:name="Grid Table Light" w:uiPriority="40"/>
-    <w:lsdException w:name="Grid Table 1 Light" w:uiPriority="46"/>
-    <w:lsdException w:name="Grid Table 2" w:uiPriority="47"/>
-    <w:lsdException w:name="Grid Table 3" w:uiPriority="48"/>
-    <w:lsdException w:name="Grid Table 4" w:uiPriority="49"/>
-    <w:lsdException w:name="Grid Table 5 Dark" w:uiPriority="50"/>
-    <w:lsdException w:name="Grid Table 6 Colorful" w:uiPriority="51"/>
-    <w:lsdException w:name="Grid Table 7 Colorful" w:uiPriority="52"/>
-    <w:lsdException w:name="Grid Table 1 Light Accent 1" w:uiPriority="46"/>
-    <w:lsdException w:name="Grid Table 2 Accent 1" w:uiPriority="47"/>
-    <w:lsdException w:name="Grid Table 3 Accent 1" w:uiPriority="48"/>
-    <w:lsdException w:name="Grid Table 4 Accent 1" w:uiPriority="49"/>
-    <w:lsdException w:name="Grid Table 5 Dark Accent 1" w:uiPriority="50"/>
-    <w:lsdException w:name="Grid Table 6 Colorful Accent 1" w:uiPriority="51"/>
-    <w:lsdException w:name="Grid Table 7 Colorful Accent 1" w:uiPriority="52"/>
-    <w:lsdException w:name="Grid Table 1 Light Accent 2" w:uiPriority="46"/>
-    <w:lsdException w:name="Grid Table 2 Accent 2" w:uiPriority="47"/>
-    <w:lsdException w:name="Grid Table 3 Accent 2" w:uiPriority="48"/>
-    <w:lsdException w:name="Grid Table 4 Accent 2" w:uiPriority="49"/>
-    <w:lsdException w:name="Grid Table 5 Dark Accent 2" w:uiPriority="50"/>
-    <w:lsdException w:name="Grid Table 6 Colorful Accent 2" w:uiPriority="51"/>
-    <w:lsdException w:name="Grid Table 7 Colorful Accent 2" w:uiPriority="52"/>
-    <w:lsdException w:name="Grid Table 1 Light Accent 3" w:uiPriority="46"/>
-    <w:lsdException w:name="Grid Table 2 Accent 3" w:uiPriority="47"/>
-    <w:lsdException w:name="Grid Table 3 Accent 3" w:uiPriority="48"/>
-    <w:lsdException w:name="Grid Table 4 Accent 3" w:uiPriority="49"/>
-    <w:lsdException w:name="Grid Table 5 Dark Accent 3" w:uiPriority="50"/>
-    <w:lsdException w:name="Grid Table 6 Colorful Accent 3" w:uiPriority="51"/>
-    <w:lsdException w:name="Grid Table 7 Colorful Accent 3" w:uiPriority="52"/>
-    <w:lsdException w:name="Grid Table 1 Light Accent 4" w:uiPriority="46"/>
-    <w:lsdException w:name="Grid Table 2 Accent 4" w:uiPriority="47"/>
-    <w:lsdException w:name="Grid Table 3 Accent 4" w:uiPriority="48"/>
-    <w:lsdException w:name="Grid Table 4 Accent 4" w:uiPriority="49"/>
-    <w:lsdException w:name="Grid Table 5 Dark Accent 4" w:uiPriority="50"/>
-    <w:lsdException w:name="Grid Table 6 Colorful Accent 4" w:uiPriority="51"/>
-    <w:lsdException w:name="Grid Table 7 Colorful Accent 4" w:uiPriority="52"/>
-    <w:lsdException w:name="Grid Table 1 Light Accent 5" w:uiPriority="46"/>
-    <w:lsdException w:name="Grid Table 2 Accent 5" w:uiPriority="47"/>
-    <w:lsdException w:name="Grid Table 3 Accent 5" w:uiPriority="48"/>
-    <w:lsdException w:name="Grid Table 4 Accent 5" w:uiPriority="49"/>
-    <w:lsdException w:name="Grid Table 5 Dark Accent 5" w:uiPriority="50"/>
-    <w:lsdException w:name="Grid Table 6 Colorful Accent 5" w:uiPriority="51"/>
-    <w:lsdException w:name="Grid Table 7 Colorful Accent 5" w:uiPriority="52"/>
-    <w:lsdException w:name="Grid Table 1 Light Accent 6" w:uiPriority="46"/>
-    <w:lsdException w:name="Grid Table 2 Accent 6" w:uiPriority="47"/>
-    <w:lsdException w:name="Grid Table 3 Accent 6" w:uiPriority="48"/>
-    <w:lsdException w:name="Grid Table 4 Accent 6" w:uiPriority="49"/>
-    <w:lsdException w:name="Grid Table 5 Dark Accent 6" w:uiPriority="50"/>
-    <w:lsdException w:name="Grid Table 6 Colorful Accent 6" w:uiPriority="51"/>
-    <w:lsdException w:name="Grid Table 7 Colorful Accent 6" w:uiPriority="52"/>
-    <w:lsdException w:name="List Table 1 Light" w:uiPriority="46"/>
-    <w:lsdException w:name="List Table 2" w:uiPriority="47"/>
-    <w:lsdException w:name="List Table 3" w:uiPriority="48"/>
-    <w:lsdException w:name="List Table 4" w:uiPriority="49"/>
-    <w:lsdException w:name="List Table 5 Dark" w:uiPriority="50"/>
-    <w:lsdException w:name="List Table 6 Colorful" w:uiPriority="51"/>
-    <w:lsdException w:name="List Table 7 Colorful" w:uiPriority="52"/>
-    <w:lsdException w:name="List Table 1 Light Accent 1" w:uiPriority="46"/>
-    <w:lsdException w:name="List Table 2 Accent 1" w:uiPriority="47"/>
-    <w:lsdException w:name="List Table 3 Accent 1" w:uiPriority="48"/>
-    <w:lsdException w:name="List Table 4 Accent 1" w:uiPriority="49"/>
-    <w:lsdException w:name="List Table 5 Dark Accent 1" w:uiPriority="50"/>
-    <w:lsdException w:name="List Table 6 Colorful Accent 1" w:uiPriority="51"/>
-    <w:lsdException w:name="List Table 7 Colorful Accent 1" w:uiPriority="52"/>
-    <w:lsdException w:name="List Table 1 Light Accent 2" w:uiPriority="46"/>
-    <w:lsdException w:name="List Table 2 Accent 2" w:uiPriority="47"/>
-    <w:lsdException w:name="List Table 3 Accent 2" w:uiPriority="48"/>
-    <w:lsdException w:name="List Table 4 Accent 2" w:uiPriority="49"/>
-    <w:lsdException w:name="List Table 5 Dark Accent 2" w:uiPriority="50"/>
-    <w:lsdException w:name="List Table 6 Colorful Accent 2" w:uiPriority="51"/>
-    <w:lsdException w:name="List Table 7 Colorful Accent 2" w:uiPriority="52"/>
-    <w:lsdException w:name="List Table 1 Light Accent 3" w:uiPriority="46"/>
-    <w:lsdException w:name="List Table 2 Accent 3" w:uiPriority="47"/>
-    <w:lsdException w:name="List Table 3 Accent 3" w:uiPriority="48"/>
-    <w:lsdException w:name="List Table 4 Accent 3" w:uiPriority="49"/>
-    <w:lsdException w:name="List Table 5 Dark Accent 3" w:uiPriority="50"/>
-    <w:lsdException w:name="List Table 6 Colorful Accent 3" w:uiPriority="51"/>
-    <w:lsdException w:name="List Table 7 Colorful Accent 3" w:uiPriority="52"/>
-    <w:lsdException w:name="List Table 1 Light Accent 4" w:uiPriority="46"/>
-    <w:lsdException w:name="List Table 2 Accent 4" w:uiPriority="47"/>
-    <w:lsdException w:name="List Table 3 Accent 4" w:uiPriority="48"/>
-    <w:lsdException w:name="List Table 4 Accent 4" w:uiPriority="49"/>
-    <w:lsdException w:name="List Table 5 Dark Accent 4" w:uiPriority="50"/>
-    <w:lsdException w:name="List Table 6 Colorful Accent 4" w:uiPriority="51"/>
-    <w:lsdException w:name="List Table 7 Colorful Accent 4" w:uiPriority="52"/>
-    <w:lsdException w:name="List Table 1 Light Accent 5" w:uiPriority="46"/>
-    <w:lsdException w:name="List Table 2 Accent 5" w:uiPriority="47"/>
-    <w:lsdException w:name="List Table 3 Accent 5" w:uiPriority="48"/>
-    <w:lsdException w:name="List Table 4 Accent 5" w:uiPriority="49"/>
-    <w:lsdException w:name="List Table 5 Dark Accent 5" w:uiPriority="50"/>
-    <w:lsdException w:name="List Table 6 Colorful Accent 5" w:uiPriority="51"/>
-    <w:lsdException w:name="List Table 7 Colorful Accent 5" w:uiPriority="52"/>
-    <w:lsdException w:name="List Table 1 Light Accent 6" w:uiPriority="46"/>
-    <w:lsdException w:name="List Table 2 Accent 6" w:uiPriority="47"/>
-    <w:lsdException w:name="List Table 3 Accent 6" w:uiPriority="48"/>
-    <w:lsdException w:name="List Table 4 Accent 6" w:uiPriority="49"/>
-    <w:lsdException w:name="List Table 5 Dark Accent 6" w:uiPriority="50"/>
-    <w:lsdException w:name="List Table 6 Colorful Accent 6" w:uiPriority="51"/>
-    <w:lsdException w:name="List Table 7 Colorful Accent 6" w:uiPriority="52"/>
+  <w:latentStyles w:defLockedState="0" w:defUIPriority="99" w:defSemiHidden="1" w:defUnhideWhenUsed="1" w:defQFormat="0" w:count="267">
+    <w:lsdException w:name="Normal" w:semiHidden="0" w:uiPriority="0" w:unhideWhenUsed="0" w:qFormat="1"/>
+    <w:lsdException w:name="heading 1" w:semiHidden="0" w:uiPriority="9" w:unhideWhenUsed="0" w:qFormat="1"/>
+    <w:lsdException w:name="heading 2" w:uiPriority="9" w:qFormat="1"/>
+    <w:lsdException w:name="heading 3" w:uiPriority="9" w:qFormat="1"/>
+    <w:lsdException w:name="heading 4" w:uiPriority="9" w:qFormat="1"/>
+    <w:lsdException w:name="heading 5" w:uiPriority="9" w:qFormat="1"/>
+    <w:lsdException w:name="heading 6" w:uiPriority="9" w:qFormat="1"/>
+    <w:lsdException w:name="heading 7" w:uiPriority="9" w:qFormat="1"/>
+    <w:lsdException w:name="heading 8" w:uiPriority="9" w:qFormat="1"/>
+    <w:lsdException w:name="heading 9" w:uiPriority="9" w:qFormat="1"/>
+    <w:lsdException w:name="toc 1" w:uiPriority="39"/>
+    <w:lsdException w:name="toc 2" w:uiPriority="39"/>
+    <w:lsdException w:name="toc 3" w:uiPriority="39"/>
+    <w:lsdException w:name="toc 4" w:uiPriority="39"/>
+    <w:lsdException w:name="toc 5" w:uiPriority="39"/>
+    <w:lsdException w:name="toc 6" w:uiPriority="39"/>
+    <w:lsdException w:name="toc 7" w:uiPriority="39"/>
+    <w:lsdException w:name="toc 8" w:uiPriority="39"/>
+    <w:lsdException w:name="toc 9" w:uiPriority="39"/>
+    <w:lsdException w:name="caption" w:uiPriority="35" w:qFormat="1"/>
+    <w:lsdException w:name="Title" w:semiHidden="0" w:uiPriority="10" w:unhideWhenUsed="0" w:qFormat="1"/>
+    <w:lsdException w:name="Default Paragraph Font" w:uiPriority="1"/>
+    <w:lsdException w:name="Subtitle" w:semiHidden="0" w:uiPriority="11" w:unhideWhenUsed="0" w:qFormat="1"/>
+    <w:lsdException w:name="Strong" w:semiHidden="0" w:uiPriority="22" w:unhideWhenUsed="0" w:qFormat="1"/>
+    <w:lsdException w:name="Emphasis" w:semiHidden="0" w:uiPriority="20" w:unhideWhenUsed="0" w:qFormat="1"/>
+    <w:lsdException w:name="Table Grid" w:semiHidden="0" w:uiPriority="59" w:unhideWhenUsed="0"/>
+    <w:lsdException w:name="Placeholder Text" w:unhideWhenUsed="0"/>
+    <w:lsdException w:name="No Spacing" w:semiHidden="0" w:uiPriority="1" w:unhideWhenUsed="0" w:qFormat="1"/>
+    <w:lsdException w:name="Light Shading" w:semiHidden="0" w:uiPriority="60" w:unhideWhenUsed="0"/>
+    <w:lsdException w:name="Light List" w:semiHidden="0" w:uiPriority="61" w:unhideWhenUsed="0"/>
+    <w:lsdException w:name="Light Grid" w:semiHidden="0" w:uiPriority="62" w:unhideWhenUsed="0"/>
+    <w:lsdException w:name="Medium Shading 1" w:semiHidden="0" w:uiPriority="63" w:unhideWhenUsed="0"/>
+    <w:lsdException w:name="Medium Shading 2" w:semiHidden="0" w:uiPriority="64" w:unhideWhenUsed="0"/>
+    <w:lsdException w:name="Medium List 1" w:semiHidden="0" w:uiPriority="65" w:unhideWhenUsed="0"/>
+    <w:lsdException w:name="Medium List 2" w:semiHidden="0" w:uiPriority="66" w:unhideWhenUsed="0"/>
+    <w:lsdException w:name="Medium Grid 1" w:semiHidden="0" w:uiPriority="67" w:unhideWhenUsed="0"/>
+    <w:lsdException w:name="Medium Grid 2" w:semiHidden="0" w:uiPriority="68" w:unhideWhenUsed="0"/>
+    <w:lsdException w:name="Medium Grid 3" w:semiHidden="0" w:uiPriority="69" w:unhideWhenUsed="0"/>
+    <w:lsdException w:name="Dark List" w:semiHidden="0" w:uiPriority="70" w:unhideWhenUsed="0"/>
+    <w:lsdException w:name="Colorful Shading" w:semiHidden="0" w:uiPriority="71" w:unhideWhenUsed="0"/>
+    <w:lsdException w:name="Colorful List" w:semiHidden="0" w:uiPriority="72" w:unhideWhenUsed="0"/>
+    <w:lsdException w:name="Colorful Grid" w:semiHidden="0" w:uiPriority="73" w:unhideWhenUsed="0"/>
+    <w:lsdException w:name="Light Shading Accent 1" w:semiHidden="0" w:uiPriority="60" w:unhideWhenUsed="0"/>
+    <w:lsdException w:name="Light List Accent 1" w:semiHidden="0" w:uiPriority="61" w:unhideWhenUsed="0"/>
+    <w:lsdException w:name="Light Grid Accent 1" w:semiHidden="0" w:uiPriority="62" w:unhideWhenUsed="0"/>
+    <w:lsdException w:name="Medium Shading 1 Accent 1" w:semiHidden="0" w:uiPriority="63" w:unhideWhenUsed="0"/>
+    <w:lsdException w:name="Medium Shading 2 Accent 1" w:semiHidden="0" w:uiPriority="64" w:unhideWhenUsed="0"/>
+    <w:lsdException w:name="Medium List 1 Accent 1" w:semiHidden="0" w:uiPriority="65" w:unhideWhenUsed="0"/>
+    <w:lsdException w:name="Revision" w:unhideWhenUsed="0"/>
+    <w:lsdException w:name="List Paragraph" w:semiHidden="0" w:uiPriority="34" w:unhideWhenUsed="0" w:qFormat="1"/>
+    <w:lsdException w:name="Quote" w:semiHidden="0" w:uiPriority="29" w:unhideWhenUsed="0" w:qFormat="1"/>
+    <w:lsdException w:name="Intense Quote" w:semiHidden="0" w:uiPriority="30" w:unhideWhenUsed="0" w:qFormat="1"/>
+    <w:lsdException w:name="Medium List 2 Accent 1" w:semiHidden="0" w:uiPriority="66" w:unhideWhenUsed="0"/>
+    <w:lsdException w:name="Medium Grid 1 Accent 1" w:semiHidden="0" w:uiPriority="67" w:unhideWhenUsed="0"/>
+    <w:lsdException w:name="Medium Grid 2 Accent 1" w:semiHidden="0" w:uiPriority="68" w:unhideWhenUsed="0"/>
+    <w:lsdException w:name="Medium Grid 3 Accent 1" w:semiHidden="0" w:uiPriority="69" w:unhideWhenUsed="0"/>
+    <w:lsdException w:name="Dark List Accent 1" w:semiHidden="0" w:uiPriority="70" w:unhideWhenUsed="0"/>
+    <w:lsdException w:name="Colorful Shading Accent 1" w:semiHidden="0" w:uiPriority="71" w:unhideWhenUsed="0"/>
+    <w:lsdException w:name="Colorful List Accent 1" w:semiHidden="0" w:uiPriority="72" w:unhideWhenUsed="0"/>
+    <w:lsdException w:name="Colorful Grid Accent 1" w:semiHidden="0" w:uiPriority="73" w:unhideWhenUsed="0"/>
+    <w:lsdException w:name="Light Shading Accent 2" w:semiHidden="0" w:uiPriority="60" w:unhideWhenUsed="0"/>
+    <w:lsdException w:name="Light List Accent 2" w:semiHidden="0" w:uiPriority="61" w:unhideWhenUsed="0"/>
+    <w:lsdException w:name="Light Grid Accent 2" w:semiHidden="0" w:uiPriority="62" w:unhideWhenUsed="0"/>
+    <w:lsdException w:name="Medium Shading 1 Accent 2" w:semiHidden="0" w:uiPriority="63" w:unhideWhenUsed="0"/>
+    <w:lsdException w:name="Medium Shading 2 Accent 2" w:semiHidden="0" w:uiPriority="64" w:unhideWhenUsed="0"/>
+    <w:lsdException w:name="Medium List 1 Accent 2" w:semiHidden="0" w:uiPriority="65" w:unhideWhenUsed="0"/>
+    <w:lsdException w:name="Medium List 2 Accent 2" w:semiHidden="0" w:uiPriority="66" w:unhideWhenUsed="0"/>
+    <w:lsdException w:name="Medium Grid 1 Accent 2" w:semiHidden="0" w:uiPriority="67" w:unhideWhenUsed="0"/>
+    <w:lsdException w:name="Medium Grid 2 Accent 2" w:semiHidden="0" w:uiPriority="68" w:unhideWhenUsed="0"/>
+    <w:lsdException w:name="Medium Grid 3 Accent 2" w:semiHidden="0" w:uiPriority="69" w:unhideWhenUsed="0"/>
+    <w:lsdException w:name="Dark List Accent 2" w:semiHidden="0" w:uiPriority="70" w:unhideWhenUsed="0"/>
+    <w:lsdException w:name="Colorful Shading Accent 2" w:semiHidden="0" w:uiPriority="71" w:unhideWhenUsed="0"/>
+    <w:lsdException w:name="Colorful List Accent 2" w:semiHidden="0" w:uiPriority="72" w:unhideWhenUsed="0"/>
+    <w:lsdException w:name="Colorful Grid Accent 2" w:semiHidden="0" w:uiPriority="73" w:unhideWhenUsed="0"/>
+    <w:lsdException w:name="Light Shading Accent 3" w:semiHidden="0" w:uiPriority="60" w:unhideWhenUsed="0"/>
+    <w:lsdException w:name="Light List Accent 3" w:semiHidden="0" w:uiPriority="61" w:unhideWhenUsed="0"/>
+    <w:lsdException w:name="Light Grid Accent 3" w:semiHidden="0" w:uiPriority="62" w:unhideWhenUsed="0"/>
+    <w:lsdException w:name="Medium Shading 1 Accent 3" w:semiHidden="0" w:uiPriority="63" w:unhideWhenUsed="0"/>
+    <w:lsdException w:name="Medium Shading 2 Accent 3" w:semiHidden="0" w:uiPriority="64" w:unhideWhenUsed="0"/>
+    <w:lsdException w:name="Medium List 1 Accent 3" w:semiHidden="0" w:uiPriority="65" w:unhideWhenUsed="0"/>
+    <w:lsdException w:name="Medium List 2 Accent 3" w:semiHidden="0" w:uiPriority="66" w:unhideWhenUsed="0"/>
+    <w:lsdException w:name="Medium Grid 1 Accent 3" w:semiHidden="0" w:uiPriority="67" w:unhideWhenUsed="0"/>
+    <w:lsdException w:name="Medium Grid 2 Accent 3" w:semiHidden="0" w:uiPriority="68" w:unhideWhenUsed="0"/>
+    <w:lsdException w:name="Medium Grid 3 Accent 3" w:semiHidden="0" w:uiPriority="69" w:unhideWhenUsed="0"/>
+    <w:lsdException w:name="Dark List Accent 3" w:semiHidden="0" w:uiPriority="70" w:unhideWhenUsed="0"/>
+    <w:lsdException w:name="Colorful Shading Accent 3" w:semiHidden="0" w:uiPriority="71" w:unhideWhenUsed="0"/>
+    <w:lsdException w:name="Colorful List Accent 3" w:semiHidden="0" w:uiPriority="72" w:unhideWhenUsed="0"/>
+    <w:lsdException w:name="Colorful Grid Accent 3" w:semiHidden="0" w:uiPriority="73" w:unhideWhenUsed="0"/>
+    <w:lsdException w:name="Light Shading Accent 4" w:semiHidden="0" w:uiPriority="60" w:unhideWhenUsed="0"/>
+    <w:lsdException w:name="Light List Accent 4" w:semiHidden="0" w:uiPriority="61" w:unhideWhenUsed="0"/>
+    <w:lsdException w:name="Light Grid Accent 4" w:semiHidden="0" w:uiPriority="62" w:unhideWhenUsed="0"/>
+    <w:lsdException w:name="Medium Shading 1 Accent 4" w:semiHidden="0" w:uiPriority="63" w:unhideWhenUsed="0"/>
+    <w:lsdException w:name="Medium Shading 2 Accent 4" w:semiHidden="0" w:uiPriority="64" w:unhideWhenUsed="0"/>
+    <w:lsdException w:name="Medium List 1 Accent 4" w:semiHidden="0" w:uiPriority="65" w:unhideWhenUsed="0"/>
+    <w:lsdException w:name="Medium List 2 Accent 4" w:semiHidden="0" w:uiPriority="66" w:unhideWhenUsed="0"/>
+    <w:lsdException w:name="Medium Grid 1 Accent 4" w:semiHidden="0" w:uiPriority="67" w:unhideWhenUsed="0"/>
+    <w:lsdException w:name="Medium Grid 2 Accent 4" w:semiHidden="0" w:uiPriority="68" w:unhideWhenUsed="0"/>
+    <w:lsdException w:name="Medium Grid 3 Accent 4" w:semiHidden="0" w:uiPriority="69" w:unhideWhenUsed="0"/>
+    <w:lsdException w:name="Dark List Accent 4" w:semiHidden="0" w:uiPriority="70" w:unhideWhenUsed="0"/>
+    <w:lsdException w:name="Colorful Shading Accent 4" w:semiHidden="0" w:uiPriority="71" w:unhideWhenUsed="0"/>
+    <w:lsdException w:name="Colorful List Accent 4" w:semiHidden="0" w:uiPriority="72" w:unhideWhenUsed="0"/>
+    <w:lsdException w:name="Colorful Grid Accent 4" w:semiHidden="0" w:uiPriority="73" w:unhideWhenUsed="0"/>
+    <w:lsdException w:name="Light Shading Accent 5" w:semiHidden="0" w:uiPriority="60" w:unhideWhenUsed="0"/>
+    <w:lsdException w:name="Light List Accent 5" w:semiHidden="0" w:uiPriority="61" w:unhideWhenUsed="0"/>
+    <w:lsdException w:name="Light Grid Accent 5" w:semiHidden="0" w:uiPriority="62" w:unhideWhenUsed="0"/>
+    <w:lsdException w:name="Medium Shading 1 Accent 5" w:semiHidden="0" w:uiPriority="63" w:unhideWhenUsed="0"/>
+    <w:lsdException w:name="Medium Shading 2 Accent 5" w:semiHidden="0" w:uiPriority="64" w:unhideWhenUsed="0"/>
+    <w:lsdException w:name="Medium List 1 Accent 5" w:semiHidden="0" w:uiPriority="65" w:unhideWhenUsed="0"/>
+    <w:lsdException w:name="Medium List 2 Accent 5" w:semiHidden="0" w:uiPriority="66" w:unhideWhenUsed="0"/>
+    <w:lsdException w:name="Medium Grid 1 Accent 5" w:semiHidden="0" w:uiPriority="67" w:unhideWhenUsed="0"/>
+    <w:lsdException w:name="Medium Grid 2 Accent 5" w:semiHidden="0" w:uiPriority="68" w:unhideWhenUsed="0"/>
+    <w:lsdException w:name="Medium Grid 3 Accent 5" w:semiHidden="0" w:uiPriority="69" w:unhideWhenUsed="0"/>
+    <w:lsdException w:name="Dark List Accent 5" w:semiHidden="0" w:uiPriority="70" w:unhideWhenUsed="0"/>
+    <w:lsdException w:name="Colorful Shading Accent 5" w:semiHidden="0" w:uiPriority="71" w:unhideWhenUsed="0"/>
+    <w:lsdException w:name="Colorful List Accent 5" w:semiHidden="0" w:uiPriority="72" w:unhideWhenUsed="0"/>
+    <w:lsdException w:name="Colorful Grid Accent 5" w:semiHidden="0" w:uiPriority="73" w:unhideWhenUsed="0"/>
+    <w:lsdException w:name="Light Shading Accent 6" w:semiHidden="0" w:uiPriority="60" w:unhideWhenUsed="0"/>
+    <w:lsdException w:name="Light List Accent 6" w:semiHidden="0" w:uiPriority="61" w:unhideWhenUsed="0"/>
+    <w:lsdException w:name="Light Grid Accent 6" w:semiHidden="0" w:uiPriority="62" w:unhideWhenUsed="0"/>
+    <w:lsdException w:name="Medium Shading 1 Accent 6" w:semiHidden="0" w:uiPriority="63" w:unhideWhenUsed="0"/>
+    <w:lsdException w:name="Medium Shading 2 Accent 6" w:semiHidden="0" w:uiPriority="64" w:unhideWhenUsed="0"/>
+    <w:lsdException w:name="Medium List 1 Accent 6" w:semiHidden="0" w:uiPriority="65" w:unhideWhenUsed="0"/>
+    <w:lsdException w:name="Medium List 2 Accent 6" w:semiHidden="0" w:uiPriority="66" w:unhideWhenUsed="0"/>
+    <w:lsdException w:name="Medium Grid 1 Accent 6" w:semiHidden="0" w:uiPriority="67" w:unhideWhenUsed="0"/>
+    <w:lsdException w:name="Medium Grid 2 Accent 6" w:semiHidden="0" w:uiPriority="68" w:unhideWhenUsed="0"/>
+    <w:lsdException w:name="Medium Grid 3 Accent 6" w:semiHidden="0" w:uiPriority="69" w:unhideWhenUsed="0"/>
+    <w:lsdException w:name="Dark List Accent 6" w:semiHidden="0" w:uiPriority="70" w:unhideWhenUsed="0"/>
+    <w:lsdException w:name="Colorful Shading Accent 6" w:semiHidden="0" w:uiPriority="71" w:unhideWhenUsed="0"/>
+    <w:lsdException w:name="Colorful List Accent 6" w:semiHidden="0" w:uiPriority="72" w:unhideWhenUsed="0"/>
+    <w:lsdException w:name="Colorful Grid Accent 6" w:semiHidden="0" w:uiPriority="73" w:unhideWhenUsed="0"/>
+    <w:lsdException w:name="Subtle Emphasis" w:semiHidden="0" w:uiPriority="19" w:unhideWhenUsed="0" w:qFormat="1"/>
+    <w:lsdException w:name="Intense Emphasis" w:semiHidden="0" w:uiPriority="21" w:unhideWhenUsed="0" w:qFormat="1"/>
+    <w:lsdException w:name="Subtle Reference" w:semiHidden="0" w:uiPriority="31" w:unhideWhenUsed="0" w:qFormat="1"/>
+    <w:lsdException w:name="Intense Reference" w:semiHidden="0" w:uiPriority="32" w:unhideWhenUsed="0" w:qFormat="1"/>
+    <w:lsdException w:name="Book Title" w:semiHidden="0" w:uiPriority="33" w:unhideWhenUsed="0" w:qFormat="1"/>
+    <w:lsdException w:name="Bibliography" w:uiPriority="37"/>
+    <w:lsdException w:name="TOC Heading" w:uiPriority="39" w:qFormat="1"/>
   </w:latentStyles>
   <w:style w:type="paragraph" w:default="1" w:styleId="Normal">
     <w:name w:val="Normal"/>
@@ -4512,6 +4319,7 @@
     <w:uiPriority w:val="99"/>
     <w:semiHidden/>
     <w:unhideWhenUsed/>
+    <w:qFormat/>
     <w:tblPr>
       <w:tblInd w:w="0" w:type="dxa"/>
       <w:tblCellMar>
@@ -4537,6 +4345,7 @@
       <w:spacing w:after="0" w:line="240" w:lineRule="auto"/>
     </w:pPr>
     <w:tblPr>
+      <w:tblInd w:w="0" w:type="dxa"/>
       <w:tblBorders>
         <w:top w:val="single" w:sz="4" w:space="0" w:color="auto"/>
         <w:left w:val="single" w:sz="4" w:space="0" w:color="auto"/>
@@ -4545,6 +4354,12 @@
         <w:insideH w:val="single" w:sz="4" w:space="0" w:color="auto"/>
         <w:insideV w:val="single" w:sz="4" w:space="0" w:color="auto"/>
       </w:tblBorders>
+      <w:tblCellMar>
+        <w:top w:w="0" w:type="dxa"/>
+        <w:left w:w="108" w:type="dxa"/>
+        <w:bottom w:w="0" w:type="dxa"/>
+        <w:right w:w="108" w:type="dxa"/>
+      </w:tblCellMar>
     </w:tblPr>
   </w:style>
   <w:style w:type="paragraph" w:styleId="BalloonText">

</xml_diff>